<commit_message>
Added the changes to the project documentatioom
</commit_message>
<xml_diff>
--- a/Dockerizing_Jenkins_Pipeline_writeup.docx
+++ b/Dockerizing_Jenkins_Pipeline_writeup.docx
@@ -113,58 +113,3544 @@
     <w:p>
       <w:pPr>
         <w:rPr>
+          <w:sz w:val="24"/>
+          <w:szCs w:val="24"/>
           <w:lang w:eastAsia="en-IN"/>
         </w:rPr>
       </w:pPr>
       <w:r>
         <w:rPr>
+          <w:sz w:val="24"/>
+          <w:szCs w:val="24"/>
           <w:lang w:eastAsia="en-IN"/>
         </w:rPr>
         <w:t xml:space="preserve">This assessment is intended to demonstrate the Continuous Integration and Continuous Delivery </w:t>
       </w:r>
       <w:r>
         <w:rPr>
+          <w:sz w:val="24"/>
+          <w:szCs w:val="24"/>
           <w:lang w:eastAsia="en-IN"/>
         </w:rPr>
         <w:t xml:space="preserve">of Node JS application </w:t>
       </w:r>
       <w:r>
         <w:rPr>
+          <w:sz w:val="24"/>
+          <w:szCs w:val="24"/>
           <w:lang w:eastAsia="en-IN"/>
         </w:rPr>
-        <w:t>by Dockerizing the Jenkins pipeline wi</w:t>
-      </w:r>
-      <w:r>
-        <w:rPr>
+        <w:t>by Doc</w:t>
+      </w:r>
+      <w:r>
+        <w:rPr>
+          <w:sz w:val="24"/>
+          <w:szCs w:val="24"/>
           <w:lang w:eastAsia="en-IN"/>
         </w:rPr>
-        <w:t>th using the Node JS appli</w:t>
+        <w:t>kerizing the Jenkins pipeline</w:t>
+      </w:r>
+    </w:p>
+    <w:p>
+      <w:pPr>
+        <w:pStyle w:val="Heading1"/>
+      </w:pPr>
+      <w:r>
+        <w:t>Steps</w:t>
+      </w:r>
+    </w:p>
+    <w:p>
+      <w:pPr>
+        <w:pStyle w:val="ListParagraph"/>
+        <w:numPr>
+          <w:ilvl w:val="0"/>
+          <w:numId w:val="10"/>
+        </w:numPr>
+        <w:rPr>
+          <w:sz w:val="24"/>
+          <w:szCs w:val="24"/>
+        </w:rPr>
+      </w:pPr>
+      <w:r>
+        <w:rPr>
+          <w:b/>
+          <w:sz w:val="24"/>
+          <w:szCs w:val="24"/>
+        </w:rPr>
+        <w:t>Step 1</w:t>
+      </w:r>
+      <w:r>
+        <w:rPr>
+          <w:sz w:val="24"/>
+          <w:szCs w:val="24"/>
+        </w:rPr>
+        <w:t xml:space="preserve"> - </w:t>
+      </w:r>
+      <w:r>
+        <w:rPr>
+          <w:sz w:val="24"/>
+          <w:szCs w:val="24"/>
+        </w:rPr>
+        <w:t>I</w:t>
+      </w:r>
+      <w:r>
+        <w:rPr>
+          <w:sz w:val="24"/>
+          <w:szCs w:val="24"/>
+        </w:rPr>
+        <w:t>nstall Git and setup your Git</w:t>
+      </w:r>
+      <w:r>
+        <w:rPr>
+          <w:sz w:val="24"/>
+          <w:szCs w:val="24"/>
+        </w:rPr>
+        <w:t>Hub</w:t>
+      </w:r>
+      <w:r>
+        <w:rPr>
+          <w:sz w:val="24"/>
+          <w:szCs w:val="24"/>
+        </w:rPr>
+        <w:t xml:space="preserve"> account</w:t>
+      </w:r>
+    </w:p>
+    <w:p>
+      <w:pPr>
+        <w:pStyle w:val="ListParagraph"/>
+        <w:numPr>
+          <w:ilvl w:val="1"/>
+          <w:numId w:val="10"/>
+        </w:numPr>
+        <w:rPr>
+          <w:sz w:val="24"/>
+          <w:szCs w:val="24"/>
+        </w:rPr>
+      </w:pPr>
+      <w:r>
+        <w:rPr>
+          <w:b/>
+          <w:sz w:val="24"/>
+          <w:szCs w:val="24"/>
+        </w:rPr>
+        <w:t>Step 1.1</w:t>
+      </w:r>
+      <w:r>
+        <w:rPr>
+          <w:sz w:val="24"/>
+          <w:szCs w:val="24"/>
+        </w:rPr>
+        <w:t xml:space="preserve"> -</w:t>
+      </w:r>
+      <w:r>
+        <w:rPr>
+          <w:sz w:val="24"/>
+          <w:szCs w:val="24"/>
+        </w:rPr>
+        <w:t xml:space="preserve"> Install Git</w:t>
+      </w:r>
+    </w:p>
+    <w:p>
+      <w:pPr>
+        <w:pStyle w:val="ListParagraph"/>
+        <w:numPr>
+          <w:ilvl w:val="1"/>
+          <w:numId w:val="10"/>
+        </w:numPr>
+        <w:rPr>
+          <w:sz w:val="24"/>
+          <w:szCs w:val="24"/>
+        </w:rPr>
+      </w:pPr>
+      <w:r>
+        <w:rPr>
+          <w:b/>
+          <w:sz w:val="24"/>
+          <w:szCs w:val="24"/>
+        </w:rPr>
+        <w:t>Step 1.2</w:t>
+      </w:r>
+      <w:r>
+        <w:rPr>
+          <w:sz w:val="24"/>
+          <w:szCs w:val="24"/>
+        </w:rPr>
+        <w:t xml:space="preserve"> </w:t>
+      </w:r>
+      <w:r>
+        <w:rPr>
+          <w:sz w:val="24"/>
+          <w:szCs w:val="24"/>
+        </w:rPr>
+        <w:t xml:space="preserve">- </w:t>
+      </w:r>
+      <w:r>
+        <w:rPr>
+          <w:sz w:val="24"/>
+          <w:szCs w:val="24"/>
+        </w:rPr>
+        <w:t>Setup GitHub account</w:t>
+      </w:r>
+    </w:p>
+    <w:p>
+      <w:pPr>
+        <w:pStyle w:val="ListParagraph"/>
+        <w:numPr>
+          <w:ilvl w:val="1"/>
+          <w:numId w:val="10"/>
+        </w:numPr>
+        <w:rPr>
+          <w:sz w:val="24"/>
+          <w:szCs w:val="24"/>
+        </w:rPr>
+      </w:pPr>
+      <w:r>
+        <w:rPr>
+          <w:b/>
+          <w:sz w:val="24"/>
+          <w:szCs w:val="24"/>
+        </w:rPr>
+        <w:t>Step 1.3</w:t>
+      </w:r>
+      <w:r>
+        <w:rPr>
+          <w:b/>
+          <w:sz w:val="24"/>
+          <w:szCs w:val="24"/>
+        </w:rPr>
+        <w:t xml:space="preserve"> </w:t>
+      </w:r>
+      <w:r>
+        <w:rPr>
+          <w:sz w:val="24"/>
+          <w:szCs w:val="24"/>
+        </w:rPr>
+        <w:t>- Login from Git local to remote GitHub</w:t>
+      </w:r>
+    </w:p>
+    <w:p>
+      <w:pPr>
+        <w:pStyle w:val="ListParagraph"/>
+        <w:numPr>
+          <w:ilvl w:val="1"/>
+          <w:numId w:val="10"/>
+        </w:numPr>
+        <w:rPr>
+          <w:sz w:val="24"/>
+          <w:szCs w:val="24"/>
+        </w:rPr>
+      </w:pPr>
+      <w:r>
+        <w:rPr>
+          <w:b/>
+          <w:sz w:val="24"/>
+          <w:szCs w:val="24"/>
+        </w:rPr>
+        <w:t>Step 1.4</w:t>
+      </w:r>
+      <w:r>
+        <w:rPr>
+          <w:sz w:val="24"/>
+          <w:szCs w:val="24"/>
+        </w:rPr>
+        <w:t xml:space="preserve"> – Initialize Git and add the Project into the Git</w:t>
+      </w:r>
+      <w:r>
+        <w:rPr>
+          <w:sz w:val="24"/>
+          <w:szCs w:val="24"/>
+        </w:rPr>
+        <w:t xml:space="preserve"> repo</w:t>
+      </w:r>
+    </w:p>
+    <w:p>
+      <w:pPr>
+        <w:pStyle w:val="ListParagraph"/>
+        <w:numPr>
+          <w:ilvl w:val="0"/>
+          <w:numId w:val="10"/>
+        </w:numPr>
+        <w:rPr>
+          <w:sz w:val="24"/>
+          <w:szCs w:val="24"/>
+        </w:rPr>
+      </w:pPr>
+      <w:r>
+        <w:rPr>
+          <w:b/>
+          <w:sz w:val="24"/>
+          <w:szCs w:val="24"/>
+        </w:rPr>
+        <w:t>Step 2</w:t>
+      </w:r>
+      <w:r>
+        <w:rPr>
+          <w:sz w:val="24"/>
+          <w:szCs w:val="24"/>
+        </w:rPr>
+        <w:t xml:space="preserve"> - </w:t>
+      </w:r>
+      <w:r>
+        <w:rPr>
+          <w:sz w:val="24"/>
+          <w:szCs w:val="24"/>
+        </w:rPr>
+        <w:t>Create</w:t>
+      </w:r>
+      <w:r>
+        <w:rPr>
+          <w:sz w:val="24"/>
+          <w:szCs w:val="24"/>
+        </w:rPr>
+        <w:t xml:space="preserve"> a </w:t>
+      </w:r>
+      <w:r>
+        <w:rPr>
+          <w:sz w:val="24"/>
+          <w:szCs w:val="24"/>
+        </w:rPr>
+        <w:t>Project repository in GitHub</w:t>
+      </w:r>
+    </w:p>
+    <w:p>
+      <w:pPr>
+        <w:pStyle w:val="ListParagraph"/>
+        <w:numPr>
+          <w:ilvl w:val="1"/>
+          <w:numId w:val="10"/>
+        </w:numPr>
+        <w:rPr>
+          <w:sz w:val="24"/>
+          <w:szCs w:val="24"/>
+        </w:rPr>
+      </w:pPr>
+      <w:r>
+        <w:rPr>
+          <w:b/>
+          <w:sz w:val="24"/>
+          <w:szCs w:val="24"/>
+        </w:rPr>
+        <w:t>Step 2</w:t>
+      </w:r>
+      <w:r>
+        <w:rPr>
+          <w:sz w:val="24"/>
+          <w:szCs w:val="24"/>
+        </w:rPr>
+        <w:t>.</w:t>
+      </w:r>
+      <w:r>
+        <w:rPr>
+          <w:sz w:val="24"/>
+          <w:szCs w:val="24"/>
+        </w:rPr>
+        <w:t xml:space="preserve">1 – </w:t>
+      </w:r>
+      <w:r>
+        <w:rPr>
+          <w:sz w:val="24"/>
+          <w:szCs w:val="24"/>
+        </w:rPr>
+        <w:t>Create a new project repository</w:t>
+      </w:r>
+    </w:p>
+    <w:p>
+      <w:pPr>
+        <w:pStyle w:val="ListParagraph"/>
+        <w:numPr>
+          <w:ilvl w:val="1"/>
+          <w:numId w:val="10"/>
+        </w:numPr>
+        <w:rPr>
+          <w:b/>
+          <w:sz w:val="24"/>
+          <w:szCs w:val="24"/>
+        </w:rPr>
+      </w:pPr>
+      <w:r>
+        <w:rPr>
+          <w:b/>
+          <w:sz w:val="24"/>
+          <w:szCs w:val="24"/>
+        </w:rPr>
+        <w:t>Step 2</w:t>
+      </w:r>
+      <w:r>
+        <w:rPr>
+          <w:b/>
+          <w:sz w:val="24"/>
+          <w:szCs w:val="24"/>
+        </w:rPr>
+        <w:t xml:space="preserve">.2 – </w:t>
+      </w:r>
+      <w:r>
+        <w:rPr>
+          <w:sz w:val="24"/>
+          <w:szCs w:val="24"/>
+        </w:rPr>
+        <w:t>Creation of SSH Key and adding it to GitHub.</w:t>
       </w:r>
       <w:bookmarkStart w:id="0" w:name="_GoBack"/>
       <w:bookmarkEnd w:id="0"/>
     </w:p>
     <w:p>
       <w:pPr>
+        <w:pStyle w:val="ListParagraph"/>
+        <w:numPr>
+          <w:ilvl w:val="0"/>
+          <w:numId w:val="10"/>
+        </w:numPr>
+        <w:rPr>
+          <w:sz w:val="24"/>
+          <w:szCs w:val="24"/>
+        </w:rPr>
+      </w:pPr>
+      <w:r>
+        <w:rPr>
+          <w:b/>
+          <w:sz w:val="24"/>
+          <w:szCs w:val="24"/>
+        </w:rPr>
+        <w:t>Step 3</w:t>
+      </w:r>
+      <w:r>
+        <w:rPr>
+          <w:sz w:val="24"/>
+          <w:szCs w:val="24"/>
+        </w:rPr>
+        <w:t xml:space="preserve"> - </w:t>
+      </w:r>
+      <w:r>
+        <w:rPr>
+          <w:sz w:val="24"/>
+          <w:szCs w:val="24"/>
+        </w:rPr>
+        <w:t>Install and configure Jenkins</w:t>
+      </w:r>
+    </w:p>
+    <w:p>
+      <w:pPr>
+        <w:pStyle w:val="ListParagraph"/>
+        <w:numPr>
+          <w:ilvl w:val="1"/>
+          <w:numId w:val="10"/>
+        </w:numPr>
+        <w:rPr>
+          <w:sz w:val="24"/>
+          <w:szCs w:val="24"/>
+        </w:rPr>
+      </w:pPr>
+      <w:r>
+        <w:rPr>
+          <w:b/>
+          <w:sz w:val="24"/>
+          <w:szCs w:val="24"/>
+        </w:rPr>
+        <w:t>Step 3.1</w:t>
+      </w:r>
+      <w:r>
+        <w:rPr>
+          <w:sz w:val="24"/>
+          <w:szCs w:val="24"/>
+        </w:rPr>
+        <w:t xml:space="preserve"> - </w:t>
+      </w:r>
+      <w:r>
+        <w:rPr>
+          <w:sz w:val="24"/>
+          <w:szCs w:val="24"/>
+        </w:rPr>
+        <w:t>Add a key to use Debian repository</w:t>
+      </w:r>
+    </w:p>
+    <w:p>
+      <w:pPr>
+        <w:pStyle w:val="ListParagraph"/>
+        <w:numPr>
+          <w:ilvl w:val="1"/>
+          <w:numId w:val="10"/>
+        </w:numPr>
+        <w:rPr>
+          <w:sz w:val="24"/>
+          <w:szCs w:val="24"/>
+        </w:rPr>
+      </w:pPr>
+      <w:r>
+        <w:rPr>
+          <w:b/>
+          <w:sz w:val="24"/>
+          <w:szCs w:val="24"/>
+        </w:rPr>
+        <w:t>Step 3.2</w:t>
+      </w:r>
+      <w:r>
+        <w:rPr>
+          <w:sz w:val="24"/>
+          <w:szCs w:val="24"/>
+        </w:rPr>
+        <w:t xml:space="preserve"> </w:t>
+      </w:r>
+      <w:r>
+        <w:rPr>
+          <w:sz w:val="24"/>
+          <w:szCs w:val="24"/>
+        </w:rPr>
+        <w:t xml:space="preserve">- </w:t>
+      </w:r>
+      <w:r>
+        <w:rPr>
+          <w:sz w:val="24"/>
+          <w:szCs w:val="24"/>
+        </w:rPr>
+        <w:t>Make changes to /</w:t>
+      </w:r>
+      <w:proofErr w:type="spellStart"/>
+      <w:r>
+        <w:rPr>
+          <w:sz w:val="24"/>
+          <w:szCs w:val="24"/>
+        </w:rPr>
+        <w:t>etc</w:t>
+      </w:r>
+      <w:proofErr w:type="spellEnd"/>
+      <w:r>
+        <w:rPr>
+          <w:sz w:val="24"/>
+          <w:szCs w:val="24"/>
+        </w:rPr>
+        <w:t>/opt/</w:t>
+      </w:r>
+      <w:proofErr w:type="spellStart"/>
+      <w:r>
+        <w:rPr>
+          <w:sz w:val="24"/>
+          <w:szCs w:val="24"/>
+        </w:rPr>
+        <w:t>sources.list</w:t>
+      </w:r>
+      <w:proofErr w:type="spellEnd"/>
+    </w:p>
+    <w:p>
+      <w:pPr>
+        <w:pStyle w:val="ListParagraph"/>
+        <w:numPr>
+          <w:ilvl w:val="1"/>
+          <w:numId w:val="10"/>
+        </w:numPr>
+        <w:rPr>
+          <w:sz w:val="24"/>
+          <w:szCs w:val="24"/>
+        </w:rPr>
+      </w:pPr>
+      <w:r>
+        <w:rPr>
+          <w:b/>
+          <w:sz w:val="24"/>
+          <w:szCs w:val="24"/>
+        </w:rPr>
+        <w:t>Step 3.3</w:t>
+      </w:r>
+      <w:r>
+        <w:rPr>
+          <w:sz w:val="24"/>
+          <w:szCs w:val="24"/>
+        </w:rPr>
+        <w:t xml:space="preserve"> </w:t>
+      </w:r>
+      <w:r>
+        <w:rPr>
+          <w:sz w:val="24"/>
+          <w:szCs w:val="24"/>
+        </w:rPr>
+        <w:t xml:space="preserve">- </w:t>
+      </w:r>
+      <w:r>
+        <w:rPr>
+          <w:sz w:val="24"/>
+          <w:szCs w:val="24"/>
+        </w:rPr>
+        <w:t>Update local package index</w:t>
+      </w:r>
+    </w:p>
+    <w:p>
+      <w:pPr>
+        <w:pStyle w:val="ListParagraph"/>
+        <w:numPr>
+          <w:ilvl w:val="1"/>
+          <w:numId w:val="10"/>
+        </w:numPr>
+        <w:rPr>
+          <w:sz w:val="24"/>
+          <w:szCs w:val="24"/>
+        </w:rPr>
+      </w:pPr>
+      <w:r>
+        <w:rPr>
+          <w:b/>
+          <w:sz w:val="24"/>
+          <w:szCs w:val="24"/>
+        </w:rPr>
+        <w:t>Step 3.4</w:t>
+      </w:r>
+      <w:r>
+        <w:rPr>
+          <w:sz w:val="24"/>
+          <w:szCs w:val="24"/>
+        </w:rPr>
+        <w:t xml:space="preserve"> </w:t>
+      </w:r>
+      <w:r>
+        <w:rPr>
+          <w:sz w:val="24"/>
+          <w:szCs w:val="24"/>
+        </w:rPr>
+        <w:t xml:space="preserve">- </w:t>
+      </w:r>
+      <w:r>
+        <w:rPr>
+          <w:sz w:val="24"/>
+          <w:szCs w:val="24"/>
+        </w:rPr>
+        <w:t>Run Jenkins in browser</w:t>
+      </w:r>
+    </w:p>
+    <w:p>
+      <w:pPr>
+        <w:pStyle w:val="ListParagraph"/>
+        <w:numPr>
+          <w:ilvl w:val="0"/>
+          <w:numId w:val="10"/>
+        </w:numPr>
+        <w:rPr>
+          <w:sz w:val="24"/>
+          <w:szCs w:val="24"/>
+        </w:rPr>
+      </w:pPr>
+      <w:r>
+        <w:rPr>
+          <w:b/>
+          <w:sz w:val="24"/>
+          <w:szCs w:val="24"/>
+        </w:rPr>
+        <w:t>Step 4</w:t>
+      </w:r>
+      <w:r>
+        <w:rPr>
+          <w:sz w:val="24"/>
+          <w:szCs w:val="24"/>
+        </w:rPr>
+        <w:t xml:space="preserve"> - </w:t>
+      </w:r>
+      <w:r>
+        <w:rPr>
+          <w:sz w:val="24"/>
+          <w:szCs w:val="24"/>
+        </w:rPr>
+        <w:t>Create a build pipeline in Jenkins</w:t>
+      </w:r>
+    </w:p>
+    <w:p>
+      <w:pPr>
+        <w:pStyle w:val="ListParagraph"/>
+        <w:numPr>
+          <w:ilvl w:val="0"/>
+          <w:numId w:val="10"/>
+        </w:numPr>
+        <w:rPr>
+          <w:sz w:val="24"/>
+          <w:szCs w:val="24"/>
+        </w:rPr>
+      </w:pPr>
+      <w:r>
+        <w:rPr>
+          <w:sz w:val="24"/>
+          <w:szCs w:val="24"/>
+        </w:rPr>
+        <w:t xml:space="preserve">Docker - </w:t>
+      </w:r>
+      <w:r>
+        <w:rPr>
+          <w:sz w:val="24"/>
+          <w:szCs w:val="24"/>
+        </w:rPr>
+        <w:t>To build the application in a Docker container and push it to DockerHub</w:t>
+      </w:r>
+    </w:p>
+    <w:p>
+      <w:pPr>
+        <w:pStyle w:val="ListParagraph"/>
+        <w:numPr>
+          <w:ilvl w:val="0"/>
+          <w:numId w:val="10"/>
+        </w:numPr>
+        <w:rPr>
+          <w:sz w:val="24"/>
+          <w:szCs w:val="24"/>
+        </w:rPr>
+      </w:pPr>
+      <w:r>
+        <w:rPr>
+          <w:sz w:val="24"/>
+          <w:szCs w:val="24"/>
+        </w:rPr>
+        <w:lastRenderedPageBreak/>
+        <w:t>C</w:t>
+      </w:r>
+      <w:r>
+        <w:rPr>
+          <w:sz w:val="24"/>
+          <w:szCs w:val="24"/>
+        </w:rPr>
+        <w:t>reating an account in the DockerHub – To store the docker images</w:t>
+      </w:r>
+    </w:p>
+    <w:p>
+      <w:pPr>
         <w:pStyle w:val="Heading1"/>
       </w:pPr>
       <w:r>
-        <w:t>Pre-requisites</w:t>
-      </w:r>
-    </w:p>
-    <w:p>
-      <w:r>
-        <w:t>I</w:t>
-      </w:r>
-      <w:r>
-        <w:t>nstallation of Git to connect and push files from local system to GitHub</w:t>
-      </w:r>
-    </w:p>
-    <w:p>
-      <w:r>
-        <w:t>Installation of GitHub</w:t>
+        <w:t xml:space="preserve">Step 1 - </w:t>
+      </w:r>
+      <w:r>
+        <w:t>Install Git and setup your Git</w:t>
+      </w:r>
+      <w:r>
+        <w:t>Hub</w:t>
+      </w:r>
+      <w:r>
+        <w:t xml:space="preserve"> account</w:t>
+      </w:r>
+    </w:p>
+    <w:p>
+      <w:pPr>
+        <w:pStyle w:val="Heading2"/>
+      </w:pPr>
+      <w:r>
+        <w:t>Install Git</w:t>
+      </w:r>
+    </w:p>
+    <w:p>
+      <w:pPr>
+        <w:rPr>
+          <w:sz w:val="24"/>
+          <w:szCs w:val="24"/>
+        </w:rPr>
+      </w:pPr>
+      <w:r>
+        <w:rPr>
+          <w:sz w:val="24"/>
+          <w:szCs w:val="24"/>
+        </w:rPr>
+        <w:t xml:space="preserve">If Git is already installed in your machine, you can check the version of git by executing the below command in the terminal. </w:t>
+      </w:r>
+    </w:p>
+    <w:p>
+      <w:pPr>
+        <w:rPr>
+          <w:sz w:val="24"/>
+          <w:szCs w:val="24"/>
+        </w:rPr>
+      </w:pPr>
+      <w:r>
+        <w:rPr>
+          <w:noProof/>
+          <w:lang w:eastAsia="en-IN"/>
+        </w:rPr>
+        <w:drawing>
+          <wp:inline distT="0" distB="0" distL="0" distR="0" wp14:anchorId="745248A3" wp14:editId="50CB8572">
+            <wp:extent cx="4457700" cy="514350"/>
+            <wp:effectExtent l="0" t="0" r="0" b="0"/>
+            <wp:docPr id="6" name="Picture 6"/>
+            <wp:cNvGraphicFramePr>
+              <a:graphicFrameLocks xmlns:a="http://schemas.openxmlformats.org/drawingml/2006/main" noChangeAspect="1"/>
+            </wp:cNvGraphicFramePr>
+            <a:graphic xmlns:a="http://schemas.openxmlformats.org/drawingml/2006/main">
+              <a:graphicData uri="http://schemas.openxmlformats.org/drawingml/2006/picture">
+                <pic:pic xmlns:pic="http://schemas.openxmlformats.org/drawingml/2006/picture">
+                  <pic:nvPicPr>
+                    <pic:cNvPr id="1" name=""/>
+                    <pic:cNvPicPr/>
+                  </pic:nvPicPr>
+                  <pic:blipFill>
+                    <a:blip r:embed="rId7"/>
+                    <a:stretch>
+                      <a:fillRect/>
+                    </a:stretch>
+                  </pic:blipFill>
+                  <pic:spPr>
+                    <a:xfrm>
+                      <a:off x="0" y="0"/>
+                      <a:ext cx="4457700" cy="514350"/>
+                    </a:xfrm>
+                    <a:prstGeom prst="rect">
+                      <a:avLst/>
+                    </a:prstGeom>
+                  </pic:spPr>
+                </pic:pic>
+              </a:graphicData>
+            </a:graphic>
+          </wp:inline>
+        </w:drawing>
+      </w:r>
+    </w:p>
+    <w:p>
+      <w:pPr>
+        <w:rPr>
+          <w:sz w:val="24"/>
+          <w:szCs w:val="24"/>
+        </w:rPr>
+      </w:pPr>
+      <w:r>
+        <w:rPr>
+          <w:sz w:val="24"/>
+          <w:szCs w:val="24"/>
+        </w:rPr>
+        <w:t>If git is not installed, then you can follow the below steps to install git</w:t>
+      </w:r>
+    </w:p>
+    <w:p>
+      <w:r>
+        <w:rPr>
+          <w:noProof/>
+          <w:lang w:eastAsia="en-IN"/>
+        </w:rPr>
+        <w:drawing>
+          <wp:inline distT="0" distB="0" distL="0" distR="0" wp14:anchorId="2BE4D78B" wp14:editId="42690397">
+            <wp:extent cx="6202544" cy="1095375"/>
+            <wp:effectExtent l="0" t="0" r="8255" b="0"/>
+            <wp:docPr id="7" name="Picture 7"/>
+            <wp:cNvGraphicFramePr>
+              <a:graphicFrameLocks xmlns:a="http://schemas.openxmlformats.org/drawingml/2006/main" noChangeAspect="1"/>
+            </wp:cNvGraphicFramePr>
+            <a:graphic xmlns:a="http://schemas.openxmlformats.org/drawingml/2006/main">
+              <a:graphicData uri="http://schemas.openxmlformats.org/drawingml/2006/picture">
+                <pic:pic xmlns:pic="http://schemas.openxmlformats.org/drawingml/2006/picture">
+                  <pic:nvPicPr>
+                    <pic:cNvPr id="1" name=""/>
+                    <pic:cNvPicPr/>
+                  </pic:nvPicPr>
+                  <pic:blipFill>
+                    <a:blip r:embed="rId8"/>
+                    <a:stretch>
+                      <a:fillRect/>
+                    </a:stretch>
+                  </pic:blipFill>
+                  <pic:spPr>
+                    <a:xfrm>
+                      <a:off x="0" y="0"/>
+                      <a:ext cx="6203043" cy="1095463"/>
+                    </a:xfrm>
+                    <a:prstGeom prst="rect">
+                      <a:avLst/>
+                    </a:prstGeom>
+                  </pic:spPr>
+                </pic:pic>
+              </a:graphicData>
+            </a:graphic>
+          </wp:inline>
+        </w:drawing>
+      </w:r>
+    </w:p>
+    <w:p>
+      <w:pPr>
+        <w:pStyle w:val="Heading2"/>
+      </w:pPr>
+      <w:r>
+        <w:t>Setup GitHub account</w:t>
+      </w:r>
+    </w:p>
+    <w:p>
+      <w:r>
+        <w:rPr>
+          <w:b/>
+          <w:sz w:val="24"/>
+          <w:szCs w:val="24"/>
+        </w:rPr>
+        <w:t>About GitHub</w:t>
+      </w:r>
+      <w:r>
+        <w:rPr>
+          <w:sz w:val="24"/>
+          <w:szCs w:val="24"/>
+        </w:rPr>
+        <w:t xml:space="preserve">: It is a web-based hosting service for version control using Git. It offers plans for public and private repositories. </w:t>
+      </w:r>
+      <w:r>
+        <w:rPr>
+          <w:sz w:val="24"/>
+          <w:szCs w:val="24"/>
+        </w:rPr>
+        <w:t>You</w:t>
+      </w:r>
+      <w:r>
+        <w:rPr>
+          <w:sz w:val="24"/>
+          <w:szCs w:val="24"/>
+        </w:rPr>
+        <w:t xml:space="preserve"> can add multiple projects by creating multiple public repositories. In this section, you will only demonstrate on the public repository and its usage.</w:t>
+      </w:r>
+    </w:p>
+    <w:p>
+      <w:pPr>
+        <w:rPr>
+          <w:b/>
+          <w:sz w:val="24"/>
+          <w:szCs w:val="24"/>
+        </w:rPr>
+      </w:pPr>
+      <w:r>
+        <w:rPr>
+          <w:sz w:val="24"/>
+          <w:szCs w:val="24"/>
+        </w:rPr>
+        <w:t xml:space="preserve">Navigate to </w:t>
+      </w:r>
+      <w:r>
+        <w:rPr>
+          <w:b/>
+          <w:sz w:val="24"/>
+          <w:szCs w:val="24"/>
+        </w:rPr>
+        <w:t>https://github.com/</w:t>
+      </w:r>
+      <w:r>
+        <w:rPr>
+          <w:sz w:val="24"/>
+          <w:szCs w:val="24"/>
+        </w:rPr>
+        <w:t xml:space="preserve"> and click on Sign up for GitHub. Enter the details and click on </w:t>
+      </w:r>
+      <w:r>
+        <w:rPr>
+          <w:b/>
+          <w:sz w:val="24"/>
+          <w:szCs w:val="24"/>
+        </w:rPr>
+        <w:t xml:space="preserve">Create account. </w:t>
+      </w:r>
+    </w:p>
+    <w:p>
+      <w:pPr>
+        <w:rPr>
+          <w:b/>
+        </w:rPr>
+      </w:pPr>
+      <w:r>
+        <w:rPr>
+          <w:b/>
+          <w:noProof/>
+          <w:lang w:eastAsia="en-IN"/>
+        </w:rPr>
+        <w:lastRenderedPageBreak/>
+        <w:drawing>
+          <wp:inline distT="0" distB="0" distL="0" distR="0">
+            <wp:extent cx="6038850" cy="4192017"/>
+            <wp:effectExtent l="0" t="0" r="0" b="0"/>
+            <wp:docPr id="5" name="Picture 5"/>
+            <wp:cNvGraphicFramePr>
+              <a:graphicFrameLocks xmlns:a="http://schemas.openxmlformats.org/drawingml/2006/main" noChangeAspect="1"/>
+            </wp:cNvGraphicFramePr>
+            <a:graphic xmlns:a="http://schemas.openxmlformats.org/drawingml/2006/main">
+              <a:graphicData uri="http://schemas.openxmlformats.org/drawingml/2006/picture">
+                <pic:pic xmlns:pic="http://schemas.openxmlformats.org/drawingml/2006/picture">
+                  <pic:nvPicPr>
+                    <pic:cNvPr id="0" name="Picture 1"/>
+                    <pic:cNvPicPr>
+                      <a:picLocks noChangeAspect="1" noChangeArrowheads="1"/>
+                    </pic:cNvPicPr>
+                  </pic:nvPicPr>
+                  <pic:blipFill>
+                    <a:blip r:embed="rId9">
+                      <a:extLst>
+                        <a:ext uri="{28A0092B-C50C-407E-A947-70E740481C1C}">
+                          <a14:useLocalDpi xmlns:a14="http://schemas.microsoft.com/office/drawing/2010/main" val="0"/>
+                        </a:ext>
+                      </a:extLst>
+                    </a:blip>
+                    <a:srcRect/>
+                    <a:stretch>
+                      <a:fillRect/>
+                    </a:stretch>
+                  </pic:blipFill>
+                  <pic:spPr bwMode="auto">
+                    <a:xfrm>
+                      <a:off x="0" y="0"/>
+                      <a:ext cx="6039991" cy="4192809"/>
+                    </a:xfrm>
+                    <a:prstGeom prst="rect">
+                      <a:avLst/>
+                    </a:prstGeom>
+                    <a:noFill/>
+                    <a:ln>
+                      <a:noFill/>
+                    </a:ln>
+                  </pic:spPr>
+                </pic:pic>
+              </a:graphicData>
+            </a:graphic>
+          </wp:inline>
+        </w:drawing>
+      </w:r>
+    </w:p>
+    <w:p>
+      <w:pPr>
+        <w:jc w:val="both"/>
+        <w:rPr>
+          <w:sz w:val="24"/>
+          <w:szCs w:val="24"/>
+        </w:rPr>
+      </w:pPr>
+      <w:r>
+        <w:rPr>
+          <w:sz w:val="24"/>
+          <w:szCs w:val="24"/>
+        </w:rPr>
+        <w:t xml:space="preserve">Click </w:t>
+      </w:r>
+      <w:r>
+        <w:rPr>
+          <w:b/>
+          <w:sz w:val="24"/>
+          <w:szCs w:val="24"/>
+        </w:rPr>
+        <w:t>Join a free plan</w:t>
+      </w:r>
+      <w:r>
+        <w:rPr>
+          <w:b/>
+          <w:sz w:val="24"/>
+          <w:szCs w:val="24"/>
+        </w:rPr>
+        <w:t xml:space="preserve"> </w:t>
+      </w:r>
+      <w:r>
+        <w:rPr>
+          <w:sz w:val="24"/>
+          <w:szCs w:val="24"/>
+        </w:rPr>
+        <w:t>to create a free plan</w:t>
+      </w:r>
+      <w:r>
+        <w:rPr>
+          <w:sz w:val="24"/>
+          <w:szCs w:val="24"/>
+        </w:rPr>
+        <w:t>.</w:t>
+      </w:r>
+      <w:r>
+        <w:rPr>
+          <w:sz w:val="24"/>
+          <w:szCs w:val="24"/>
+        </w:rPr>
+        <w:t xml:space="preserve"> </w:t>
+      </w:r>
+      <w:r>
+        <w:rPr>
+          <w:sz w:val="24"/>
+          <w:szCs w:val="24"/>
+        </w:rPr>
+        <w:t>You will receive an email to confirm your account. It is important to confirm your account before you use GitHub. Once confirmed, your GitHub account is set up successfully.</w:t>
+      </w:r>
+    </w:p>
+    <w:p>
+      <w:pPr>
+        <w:pStyle w:val="Heading2"/>
+      </w:pPr>
+      <w:r>
+        <w:t>Login from Git local to remote GitHub</w:t>
+      </w:r>
+    </w:p>
+    <w:p>
+      <w:pPr>
+        <w:jc w:val="both"/>
+        <w:rPr>
+          <w:sz w:val="24"/>
+          <w:szCs w:val="24"/>
+        </w:rPr>
+      </w:pPr>
+      <w:r>
+        <w:rPr>
+          <w:sz w:val="24"/>
+          <w:szCs w:val="24"/>
+        </w:rPr>
+        <w:t>Open the terminal in your lab and execute the below commands by replacing &lt;</w:t>
+      </w:r>
+      <w:r>
+        <w:rPr>
+          <w:sz w:val="24"/>
+          <w:szCs w:val="24"/>
+        </w:rPr>
+        <w:t>your_Email_Id</w:t>
+      </w:r>
+      <w:r>
+        <w:rPr>
+          <w:sz w:val="24"/>
+          <w:szCs w:val="24"/>
+        </w:rPr>
+        <w:t xml:space="preserve"> with your registered email address in GitHub and &lt;</w:t>
+      </w:r>
+      <w:r>
+        <w:rPr>
+          <w:sz w:val="24"/>
+          <w:szCs w:val="24"/>
+        </w:rPr>
+        <w:t>Your Username</w:t>
+      </w:r>
+      <w:r>
+        <w:rPr>
+          <w:sz w:val="24"/>
+          <w:szCs w:val="24"/>
+        </w:rPr>
+        <w:t>&gt; with your GitHub username.</w:t>
+      </w:r>
+    </w:p>
+    <w:p>
+      <w:pPr>
+        <w:jc w:val="both"/>
+        <w:rPr>
+          <w:sz w:val="24"/>
+          <w:szCs w:val="24"/>
+        </w:rPr>
+      </w:pPr>
+      <w:r>
+        <w:rPr>
+          <w:noProof/>
+          <w:lang w:eastAsia="en-IN"/>
+        </w:rPr>
+        <w:drawing>
+          <wp:inline distT="0" distB="0" distL="0" distR="0" wp14:anchorId="3ECDCBF3" wp14:editId="781611B9">
+            <wp:extent cx="5731510" cy="396385"/>
+            <wp:effectExtent l="0" t="0" r="2540" b="3810"/>
+            <wp:docPr id="44" name="image5.png"/>
+            <wp:cNvGraphicFramePr/>
+            <a:graphic xmlns:a="http://schemas.openxmlformats.org/drawingml/2006/main">
+              <a:graphicData uri="http://schemas.openxmlformats.org/drawingml/2006/picture">
+                <pic:pic xmlns:pic="http://schemas.openxmlformats.org/drawingml/2006/picture">
+                  <pic:nvPicPr>
+                    <pic:cNvPr id="0" name="image5.png"/>
+                    <pic:cNvPicPr preferRelativeResize="0"/>
+                  </pic:nvPicPr>
+                  <pic:blipFill>
+                    <a:blip r:embed="rId10"/>
+                    <a:srcRect/>
+                    <a:stretch>
+                      <a:fillRect/>
+                    </a:stretch>
+                  </pic:blipFill>
+                  <pic:spPr>
+                    <a:xfrm>
+                      <a:off x="0" y="0"/>
+                      <a:ext cx="5731510" cy="396385"/>
+                    </a:xfrm>
+                    <a:prstGeom prst="rect">
+                      <a:avLst/>
+                    </a:prstGeom>
+                    <a:ln/>
+                  </pic:spPr>
+                </pic:pic>
+              </a:graphicData>
+            </a:graphic>
+          </wp:inline>
+        </w:drawing>
+      </w:r>
+    </w:p>
+    <w:p>
+      <w:pPr>
+        <w:pStyle w:val="Heading2"/>
+      </w:pPr>
+      <w:r>
+        <w:t xml:space="preserve">Initialize Git and add </w:t>
+      </w:r>
+      <w:r>
+        <w:t>the project into the local Git repo</w:t>
+      </w:r>
+      <w:r>
+        <w:t xml:space="preserve"> </w:t>
+      </w:r>
+    </w:p>
+    <w:p>
+      <w:pPr>
+        <w:rPr>
+          <w:sz w:val="24"/>
+          <w:szCs w:val="24"/>
+        </w:rPr>
+      </w:pPr>
+      <w:r>
+        <w:rPr>
+          <w:sz w:val="24"/>
+          <w:szCs w:val="24"/>
+        </w:rPr>
+        <w:t xml:space="preserve">Since </w:t>
+      </w:r>
+      <w:r>
+        <w:rPr>
+          <w:sz w:val="24"/>
+          <w:szCs w:val="24"/>
+        </w:rPr>
+        <w:t xml:space="preserve">the project (here, Node JS application) </w:t>
+      </w:r>
+      <w:r>
+        <w:rPr>
+          <w:sz w:val="24"/>
+          <w:szCs w:val="24"/>
+        </w:rPr>
+        <w:t xml:space="preserve">files are to be pushed, initialize </w:t>
+      </w:r>
+      <w:proofErr w:type="gramStart"/>
+      <w:r>
+        <w:rPr>
+          <w:sz w:val="24"/>
+          <w:szCs w:val="24"/>
+        </w:rPr>
+        <w:t>a</w:t>
+      </w:r>
+      <w:r>
+        <w:rPr>
+          <w:sz w:val="24"/>
+          <w:szCs w:val="24"/>
+        </w:rPr>
+        <w:t xml:space="preserve"> </w:t>
+      </w:r>
+      <w:r>
+        <w:rPr>
+          <w:sz w:val="24"/>
+          <w:szCs w:val="24"/>
+        </w:rPr>
+        <w:t>.git</w:t>
+      </w:r>
+      <w:proofErr w:type="gramEnd"/>
+      <w:r>
+        <w:rPr>
+          <w:sz w:val="24"/>
+          <w:szCs w:val="24"/>
+        </w:rPr>
+        <w:t xml:space="preserve"> folder inside the directory by executing the below command</w:t>
+      </w:r>
+      <w:r>
+        <w:rPr>
+          <w:sz w:val="24"/>
+          <w:szCs w:val="24"/>
+        </w:rPr>
+        <w:t>s</w:t>
+      </w:r>
+    </w:p>
+    <w:p>
+      <w:r>
+        <w:rPr>
+          <w:noProof/>
+          <w:lang w:eastAsia="en-IN"/>
+        </w:rPr>
+        <w:drawing>
+          <wp:inline distT="0" distB="0" distL="0" distR="0" wp14:anchorId="17F7C373" wp14:editId="1711CC2D">
+            <wp:extent cx="5731510" cy="692150"/>
+            <wp:effectExtent l="0" t="0" r="2540" b="0"/>
+            <wp:docPr id="45" name="image8.png"/>
+            <wp:cNvGraphicFramePr/>
+            <a:graphic xmlns:a="http://schemas.openxmlformats.org/drawingml/2006/main">
+              <a:graphicData uri="http://schemas.openxmlformats.org/drawingml/2006/picture">
+                <pic:pic xmlns:pic="http://schemas.openxmlformats.org/drawingml/2006/picture">
+                  <pic:nvPicPr>
+                    <pic:cNvPr id="0" name="image8.png"/>
+                    <pic:cNvPicPr preferRelativeResize="0"/>
+                  </pic:nvPicPr>
+                  <pic:blipFill>
+                    <a:blip r:embed="rId11"/>
+                    <a:srcRect/>
+                    <a:stretch>
+                      <a:fillRect/>
+                    </a:stretch>
+                  </pic:blipFill>
+                  <pic:spPr>
+                    <a:xfrm>
+                      <a:off x="0" y="0"/>
+                      <a:ext cx="5731510" cy="692150"/>
+                    </a:xfrm>
+                    <a:prstGeom prst="rect">
+                      <a:avLst/>
+                    </a:prstGeom>
+                    <a:ln/>
+                  </pic:spPr>
+                </pic:pic>
+              </a:graphicData>
+            </a:graphic>
+          </wp:inline>
+        </w:drawing>
+      </w:r>
+    </w:p>
+    <w:p>
+      <w:pPr>
+        <w:jc w:val="both"/>
+        <w:rPr>
+          <w:sz w:val="24"/>
+          <w:szCs w:val="24"/>
+        </w:rPr>
+      </w:pPr>
+      <w:r>
+        <w:rPr>
+          <w:sz w:val="24"/>
+          <w:szCs w:val="24"/>
+        </w:rPr>
+        <w:t xml:space="preserve">Please follow the below process for step-by-step confirmation of each command execution. </w:t>
+      </w:r>
+    </w:p>
+    <w:p>
+      <w:pPr>
+        <w:jc w:val="both"/>
+        <w:rPr>
+          <w:sz w:val="24"/>
+          <w:szCs w:val="24"/>
+        </w:rPr>
+      </w:pPr>
+    </w:p>
+    <w:p>
+      <w:pPr>
+        <w:jc w:val="both"/>
+        <w:rPr>
+          <w:sz w:val="24"/>
+          <w:szCs w:val="24"/>
+        </w:rPr>
+      </w:pPr>
+    </w:p>
+    <w:p>
+      <w:pPr>
+        <w:jc w:val="both"/>
+        <w:rPr>
+          <w:sz w:val="24"/>
+          <w:szCs w:val="24"/>
+        </w:rPr>
+      </w:pPr>
+      <w:r>
+        <w:rPr>
+          <w:noProof/>
+          <w:lang w:eastAsia="en-IN"/>
+        </w:rPr>
+        <w:lastRenderedPageBreak/>
+        <w:drawing>
+          <wp:inline distT="0" distB="0" distL="0" distR="0" wp14:anchorId="2A864541" wp14:editId="52C86BE3">
+            <wp:extent cx="5724525" cy="2333625"/>
+            <wp:effectExtent l="0" t="0" r="9525" b="9525"/>
+            <wp:docPr id="3" name="Picture 3"/>
+            <wp:cNvGraphicFramePr>
+              <a:graphicFrameLocks xmlns:a="http://schemas.openxmlformats.org/drawingml/2006/main" noChangeAspect="1"/>
+            </wp:cNvGraphicFramePr>
+            <a:graphic xmlns:a="http://schemas.openxmlformats.org/drawingml/2006/main">
+              <a:graphicData uri="http://schemas.openxmlformats.org/drawingml/2006/picture">
+                <pic:pic xmlns:pic="http://schemas.openxmlformats.org/drawingml/2006/picture">
+                  <pic:nvPicPr>
+                    <pic:cNvPr id="1" name=""/>
+                    <pic:cNvPicPr/>
+                  </pic:nvPicPr>
+                  <pic:blipFill>
+                    <a:blip r:embed="rId12"/>
+                    <a:stretch>
+                      <a:fillRect/>
+                    </a:stretch>
+                  </pic:blipFill>
+                  <pic:spPr>
+                    <a:xfrm>
+                      <a:off x="0" y="0"/>
+                      <a:ext cx="5724525" cy="2333625"/>
+                    </a:xfrm>
+                    <a:prstGeom prst="rect">
+                      <a:avLst/>
+                    </a:prstGeom>
+                  </pic:spPr>
+                </pic:pic>
+              </a:graphicData>
+            </a:graphic>
+          </wp:inline>
+        </w:drawing>
+      </w:r>
+    </w:p>
+    <w:p>
+      <w:r>
+        <w:t>The above commands stage all the project files and pushed into the local Git repository.</w:t>
+      </w:r>
+    </w:p>
+    <w:p>
+      <w:pPr>
+        <w:pStyle w:val="Heading2"/>
+      </w:pPr>
+      <w:r>
+        <w:t>Create a</w:t>
+      </w:r>
+      <w:r>
+        <w:t xml:space="preserve"> Project</w:t>
+      </w:r>
+      <w:r>
+        <w:t xml:space="preserve"> repository in GitHub account</w:t>
+      </w:r>
+    </w:p>
+    <w:p>
+      <w:pPr>
+        <w:jc w:val="both"/>
+        <w:rPr>
+          <w:sz w:val="24"/>
+          <w:szCs w:val="24"/>
+        </w:rPr>
+      </w:pPr>
+      <w:r>
+        <w:rPr>
+          <w:sz w:val="24"/>
+          <w:szCs w:val="24"/>
+        </w:rPr>
+        <w:t xml:space="preserve">Go to the homepage of GitHub.com and click on </w:t>
+      </w:r>
+      <w:r>
+        <w:rPr>
+          <w:b/>
+          <w:sz w:val="24"/>
+          <w:szCs w:val="24"/>
+        </w:rPr>
+        <w:t>New Repository</w:t>
+      </w:r>
+      <w:r>
+        <w:rPr>
+          <w:sz w:val="24"/>
+          <w:szCs w:val="24"/>
+        </w:rPr>
+        <w:t xml:space="preserve"> as shown below.</w:t>
+      </w:r>
+    </w:p>
+    <w:p>
+      <w:pPr>
+        <w:jc w:val="both"/>
+        <w:rPr>
+          <w:sz w:val="24"/>
+          <w:szCs w:val="24"/>
+        </w:rPr>
+      </w:pPr>
+      <w:r>
+        <w:rPr>
+          <w:noProof/>
+          <w:lang w:eastAsia="en-IN"/>
+        </w:rPr>
+        <w:drawing>
+          <wp:inline distT="0" distB="0" distL="0" distR="0" wp14:anchorId="49CE7B85" wp14:editId="1165736A">
+            <wp:extent cx="5750743" cy="2094886"/>
+            <wp:effectExtent l="0" t="0" r="0" b="0"/>
+            <wp:docPr id="47" name="image3.png"/>
+            <wp:cNvGraphicFramePr/>
+            <a:graphic xmlns:a="http://schemas.openxmlformats.org/drawingml/2006/main">
+              <a:graphicData uri="http://schemas.openxmlformats.org/drawingml/2006/picture">
+                <pic:pic xmlns:pic="http://schemas.openxmlformats.org/drawingml/2006/picture">
+                  <pic:nvPicPr>
+                    <pic:cNvPr id="0" name="image3.png"/>
+                    <pic:cNvPicPr preferRelativeResize="0"/>
+                  </pic:nvPicPr>
+                  <pic:blipFill>
+                    <a:blip r:embed="rId13"/>
+                    <a:srcRect/>
+                    <a:stretch>
+                      <a:fillRect/>
+                    </a:stretch>
+                  </pic:blipFill>
+                  <pic:spPr>
+                    <a:xfrm>
+                      <a:off x="0" y="0"/>
+                      <a:ext cx="5750743" cy="2094886"/>
+                    </a:xfrm>
+                    <a:prstGeom prst="rect">
+                      <a:avLst/>
+                    </a:prstGeom>
+                    <a:ln/>
+                  </pic:spPr>
+                </pic:pic>
+              </a:graphicData>
+            </a:graphic>
+          </wp:inline>
+        </w:drawing>
+      </w:r>
+    </w:p>
+    <w:p>
+      <w:pPr>
+        <w:jc w:val="both"/>
+        <w:rPr>
+          <w:sz w:val="24"/>
+          <w:szCs w:val="24"/>
+        </w:rPr>
+      </w:pPr>
+      <w:r>
+        <w:rPr>
+          <w:sz w:val="24"/>
+          <w:szCs w:val="24"/>
+        </w:rPr>
+        <w:t>Enter the name as “</w:t>
+      </w:r>
+      <w:proofErr w:type="spellStart"/>
+      <w:r>
+        <w:rPr>
+          <w:b/>
+          <w:sz w:val="24"/>
+          <w:szCs w:val="24"/>
+        </w:rPr>
+        <w:t>webapp_jenkins_pipeline_dockerization</w:t>
+      </w:r>
+      <w:proofErr w:type="spellEnd"/>
+      <w:r>
+        <w:rPr>
+          <w:sz w:val="24"/>
+          <w:szCs w:val="24"/>
+        </w:rPr>
+        <w:t xml:space="preserve">” and click on </w:t>
+      </w:r>
+      <w:r>
+        <w:rPr>
+          <w:b/>
+          <w:sz w:val="24"/>
+          <w:szCs w:val="24"/>
+        </w:rPr>
+        <w:t>Create repository</w:t>
+      </w:r>
+      <w:r>
+        <w:rPr>
+          <w:sz w:val="24"/>
+          <w:szCs w:val="24"/>
+        </w:rPr>
+        <w:t>.</w:t>
+      </w:r>
+    </w:p>
+    <w:p>
+      <w:pPr>
+        <w:jc w:val="both"/>
+        <w:rPr>
+          <w:sz w:val="24"/>
+          <w:szCs w:val="24"/>
+        </w:rPr>
+      </w:pPr>
+      <w:r>
+        <w:rPr>
+          <w:noProof/>
+          <w:lang w:eastAsia="en-IN"/>
+        </w:rPr>
+        <w:lastRenderedPageBreak/>
+        <w:drawing>
+          <wp:inline distT="0" distB="0" distL="0" distR="0" wp14:anchorId="2D38583E" wp14:editId="32EEDE70">
+            <wp:extent cx="4924425" cy="4171950"/>
+            <wp:effectExtent l="0" t="0" r="9525" b="0"/>
+            <wp:docPr id="9" name="Picture 9"/>
+            <wp:cNvGraphicFramePr>
+              <a:graphicFrameLocks xmlns:a="http://schemas.openxmlformats.org/drawingml/2006/main" noChangeAspect="1"/>
+            </wp:cNvGraphicFramePr>
+            <a:graphic xmlns:a="http://schemas.openxmlformats.org/drawingml/2006/main">
+              <a:graphicData uri="http://schemas.openxmlformats.org/drawingml/2006/picture">
+                <pic:pic xmlns:pic="http://schemas.openxmlformats.org/drawingml/2006/picture">
+                  <pic:nvPicPr>
+                    <pic:cNvPr id="1" name=""/>
+                    <pic:cNvPicPr/>
+                  </pic:nvPicPr>
+                  <pic:blipFill>
+                    <a:blip r:embed="rId14"/>
+                    <a:stretch>
+                      <a:fillRect/>
+                    </a:stretch>
+                  </pic:blipFill>
+                  <pic:spPr>
+                    <a:xfrm>
+                      <a:off x="0" y="0"/>
+                      <a:ext cx="4924425" cy="4171950"/>
+                    </a:xfrm>
+                    <a:prstGeom prst="rect">
+                      <a:avLst/>
+                    </a:prstGeom>
+                  </pic:spPr>
+                </pic:pic>
+              </a:graphicData>
+            </a:graphic>
+          </wp:inline>
+        </w:drawing>
+      </w:r>
+    </w:p>
+    <w:p>
+      <w:pPr>
+        <w:jc w:val="both"/>
+        <w:rPr>
+          <w:sz w:val="24"/>
+          <w:szCs w:val="24"/>
+        </w:rPr>
+      </w:pPr>
+      <w:r>
+        <w:rPr>
+          <w:sz w:val="24"/>
+          <w:szCs w:val="24"/>
+        </w:rPr>
+        <w:t xml:space="preserve">You will be redirected to a quick guide page and you will be navigated automatically inside the directory you have created. </w:t>
+      </w:r>
+    </w:p>
+    <w:p>
+      <w:pPr>
+        <w:jc w:val="both"/>
+        <w:rPr>
+          <w:sz w:val="24"/>
+          <w:szCs w:val="24"/>
+        </w:rPr>
+      </w:pPr>
+      <w:r>
+        <w:rPr>
+          <w:noProof/>
+          <w:lang w:eastAsia="en-IN"/>
+        </w:rPr>
+        <w:lastRenderedPageBreak/>
+        <w:drawing>
+          <wp:inline distT="0" distB="0" distL="0" distR="0" wp14:anchorId="027D8FD6" wp14:editId="2D3728AE">
+            <wp:extent cx="5731510" cy="4121785"/>
+            <wp:effectExtent l="0" t="0" r="2540" b="0"/>
+            <wp:docPr id="10" name="Picture 10"/>
+            <wp:cNvGraphicFramePr>
+              <a:graphicFrameLocks xmlns:a="http://schemas.openxmlformats.org/drawingml/2006/main" noChangeAspect="1"/>
+            </wp:cNvGraphicFramePr>
+            <a:graphic xmlns:a="http://schemas.openxmlformats.org/drawingml/2006/main">
+              <a:graphicData uri="http://schemas.openxmlformats.org/drawingml/2006/picture">
+                <pic:pic xmlns:pic="http://schemas.openxmlformats.org/drawingml/2006/picture">
+                  <pic:nvPicPr>
+                    <pic:cNvPr id="1" name=""/>
+                    <pic:cNvPicPr/>
+                  </pic:nvPicPr>
+                  <pic:blipFill>
+                    <a:blip r:embed="rId15"/>
+                    <a:stretch>
+                      <a:fillRect/>
+                    </a:stretch>
+                  </pic:blipFill>
+                  <pic:spPr>
+                    <a:xfrm>
+                      <a:off x="0" y="0"/>
+                      <a:ext cx="5731510" cy="4121785"/>
+                    </a:xfrm>
+                    <a:prstGeom prst="rect">
+                      <a:avLst/>
+                    </a:prstGeom>
+                  </pic:spPr>
+                </pic:pic>
+              </a:graphicData>
+            </a:graphic>
+          </wp:inline>
+        </w:drawing>
+      </w:r>
+    </w:p>
+    <w:p>
+      <w:pPr>
+        <w:jc w:val="both"/>
+        <w:rPr>
+          <w:sz w:val="24"/>
+          <w:szCs w:val="24"/>
+        </w:rPr>
+      </w:pPr>
+      <w:r>
+        <w:rPr>
+          <w:sz w:val="24"/>
+          <w:szCs w:val="24"/>
+        </w:rPr>
+        <w:t xml:space="preserve">Since a repository is already created, </w:t>
+      </w:r>
+      <w:r>
+        <w:rPr>
+          <w:b/>
+          <w:sz w:val="24"/>
+          <w:szCs w:val="24"/>
+        </w:rPr>
+        <w:t>“…or create a new repository on the command line</w:t>
+      </w:r>
+      <w:r>
+        <w:rPr>
+          <w:sz w:val="24"/>
+          <w:szCs w:val="24"/>
+        </w:rPr>
+        <w:t xml:space="preserve">” should be skipped. Click on </w:t>
+      </w:r>
+      <w:r>
+        <w:rPr>
+          <w:b/>
+          <w:sz w:val="24"/>
+          <w:szCs w:val="24"/>
+        </w:rPr>
+        <w:t>SSH</w:t>
+      </w:r>
+      <w:r>
+        <w:rPr>
+          <w:sz w:val="24"/>
+          <w:szCs w:val="24"/>
+        </w:rPr>
+        <w:t xml:space="preserve"> to change the instructions from </w:t>
+      </w:r>
+      <w:r>
+        <w:rPr>
+          <w:b/>
+          <w:sz w:val="24"/>
+          <w:szCs w:val="24"/>
+        </w:rPr>
+        <w:t>HTTPS</w:t>
+      </w:r>
+      <w:r>
+        <w:rPr>
+          <w:sz w:val="24"/>
+          <w:szCs w:val="24"/>
+        </w:rPr>
+        <w:t xml:space="preserve"> to </w:t>
+      </w:r>
+      <w:r>
+        <w:rPr>
+          <w:b/>
+          <w:sz w:val="24"/>
+          <w:szCs w:val="24"/>
+        </w:rPr>
+        <w:t>SSH</w:t>
+      </w:r>
+      <w:r>
+        <w:rPr>
+          <w:sz w:val="24"/>
+          <w:szCs w:val="24"/>
+        </w:rPr>
+        <w:t>.</w:t>
+      </w:r>
+    </w:p>
+    <w:p>
+      <w:pPr>
+        <w:jc w:val="both"/>
+        <w:rPr>
+          <w:sz w:val="24"/>
+          <w:szCs w:val="24"/>
+        </w:rPr>
+      </w:pPr>
+      <w:r>
+        <w:rPr>
+          <w:sz w:val="24"/>
+          <w:szCs w:val="24"/>
+        </w:rPr>
+        <w:t>Copy the git remote add origin &lt;</w:t>
+      </w:r>
+      <w:proofErr w:type="spellStart"/>
+      <w:r>
+        <w:rPr>
+          <w:sz w:val="24"/>
+          <w:szCs w:val="24"/>
+        </w:rPr>
+        <w:t>URL_of_Your_GitHub_Repository</w:t>
+      </w:r>
+      <w:proofErr w:type="spellEnd"/>
+      <w:r>
+        <w:rPr>
+          <w:sz w:val="24"/>
+          <w:szCs w:val="24"/>
+        </w:rPr>
+        <w:t xml:space="preserve">&gt; and execute it in the terminal. </w:t>
+      </w:r>
+    </w:p>
+    <w:tbl>
+      <w:tblPr>
+        <w:tblStyle w:val="TableGrid"/>
+        <w:tblW w:w="0" w:type="auto"/>
+        <w:tblLook w:val="04A0" w:firstRow="1" w:lastRow="0" w:firstColumn="1" w:lastColumn="0" w:noHBand="0" w:noVBand="1"/>
+      </w:tblPr>
+      <w:tblGrid>
+        <w:gridCol w:w="9016"/>
+      </w:tblGrid>
+      <w:tr>
+        <w:tc>
+          <w:tcPr>
+            <w:tcW w:w="9016" w:type="dxa"/>
+          </w:tcPr>
+          <w:p>
+            <w:pPr>
+              <w:autoSpaceDE w:val="0"/>
+              <w:autoSpaceDN w:val="0"/>
+              <w:adjustRightInd w:val="0"/>
+              <w:jc w:val="left"/>
+              <w:rPr>
+                <w:rFonts w:ascii="Consolas" w:hAnsi="Consolas" w:cs="Consolas"/>
+                <w:color w:val="0000FF"/>
+                <w:sz w:val="16"/>
+                <w:szCs w:val="16"/>
+                <w:highlight w:val="white"/>
+              </w:rPr>
+            </w:pPr>
+            <w:r>
+              <w:rPr>
+                <w:rFonts w:ascii="Consolas" w:hAnsi="Consolas" w:cs="Consolas"/>
+                <w:color w:val="0000FF"/>
+                <w:sz w:val="16"/>
+                <w:szCs w:val="16"/>
+                <w:highlight w:val="white"/>
+              </w:rPr>
+              <w:t xml:space="preserve">git remote add origin </w:t>
+            </w:r>
+            <w:r>
+              <w:rPr>
+                <w:rFonts w:ascii="Consolas" w:hAnsi="Consolas" w:cs="Consolas"/>
+                <w:color w:val="0000FF"/>
+                <w:sz w:val="16"/>
+                <w:szCs w:val="16"/>
+                <w:highlight w:val="white"/>
+              </w:rPr>
+              <w:t>git@github.com:babkannan/webapp_jenkins_pipeline_dockerization.git</w:t>
+            </w:r>
+          </w:p>
+          <w:p>
+            <w:pPr>
+              <w:autoSpaceDE w:val="0"/>
+              <w:autoSpaceDN w:val="0"/>
+              <w:adjustRightInd w:val="0"/>
+              <w:jc w:val="left"/>
+              <w:rPr>
+                <w:rFonts w:ascii="Consolas" w:hAnsi="Consolas" w:cs="Consolas"/>
+                <w:color w:val="0000FF"/>
+                <w:sz w:val="16"/>
+                <w:szCs w:val="16"/>
+                <w:highlight w:val="white"/>
+              </w:rPr>
+            </w:pPr>
+            <w:r>
+              <w:rPr>
+                <w:rFonts w:ascii="Consolas" w:hAnsi="Consolas" w:cs="Consolas"/>
+                <w:color w:val="0000FF"/>
+                <w:sz w:val="16"/>
+                <w:szCs w:val="16"/>
+                <w:highlight w:val="white"/>
+              </w:rPr>
+              <w:t>git push origin master</w:t>
+            </w:r>
+          </w:p>
+          <w:p>
+            <w:pPr>
+              <w:autoSpaceDE w:val="0"/>
+              <w:autoSpaceDN w:val="0"/>
+              <w:adjustRightInd w:val="0"/>
+            </w:pPr>
+          </w:p>
+        </w:tc>
+      </w:tr>
+    </w:tbl>
+    <w:p>
+      <w:pPr>
+        <w:jc w:val="both"/>
+        <w:rPr>
+          <w:sz w:val="24"/>
+          <w:szCs w:val="24"/>
+        </w:rPr>
+      </w:pPr>
+    </w:p>
+    <w:p>
+      <w:pPr>
+        <w:jc w:val="both"/>
+        <w:rPr>
+          <w:sz w:val="24"/>
+          <w:szCs w:val="24"/>
+        </w:rPr>
+      </w:pPr>
+      <w:r>
+        <w:rPr>
+          <w:sz w:val="24"/>
+          <w:szCs w:val="24"/>
+        </w:rPr>
+        <w:t xml:space="preserve">The screenshot below shows that the Node </w:t>
+      </w:r>
+      <w:proofErr w:type="spellStart"/>
+      <w:r>
+        <w:rPr>
+          <w:sz w:val="24"/>
+          <w:szCs w:val="24"/>
+        </w:rPr>
+        <w:t>js</w:t>
+      </w:r>
+      <w:proofErr w:type="spellEnd"/>
+      <w:r>
+        <w:rPr>
+          <w:sz w:val="24"/>
+          <w:szCs w:val="24"/>
+        </w:rPr>
+        <w:t xml:space="preserve"> application is successfully pushed into the Git repository</w:t>
+      </w:r>
+    </w:p>
+    <w:p>
+      <w:pPr>
+        <w:jc w:val="both"/>
+        <w:rPr>
+          <w:sz w:val="24"/>
+          <w:szCs w:val="24"/>
+        </w:rPr>
+      </w:pPr>
+      <w:r>
+        <w:rPr>
+          <w:noProof/>
+          <w:lang w:eastAsia="en-IN"/>
+        </w:rPr>
+        <w:drawing>
+          <wp:inline distT="0" distB="0" distL="0" distR="0" wp14:anchorId="0F556E5B" wp14:editId="04E67477">
+            <wp:extent cx="5715000" cy="1514475"/>
+            <wp:effectExtent l="0" t="0" r="0" b="9525"/>
+            <wp:docPr id="4" name="Picture 4"/>
+            <wp:cNvGraphicFramePr>
+              <a:graphicFrameLocks xmlns:a="http://schemas.openxmlformats.org/drawingml/2006/main" noChangeAspect="1"/>
+            </wp:cNvGraphicFramePr>
+            <a:graphic xmlns:a="http://schemas.openxmlformats.org/drawingml/2006/main">
+              <a:graphicData uri="http://schemas.openxmlformats.org/drawingml/2006/picture">
+                <pic:pic xmlns:pic="http://schemas.openxmlformats.org/drawingml/2006/picture">
+                  <pic:nvPicPr>
+                    <pic:cNvPr id="1" name=""/>
+                    <pic:cNvPicPr/>
+                  </pic:nvPicPr>
+                  <pic:blipFill>
+                    <a:blip r:embed="rId16"/>
+                    <a:stretch>
+                      <a:fillRect/>
+                    </a:stretch>
+                  </pic:blipFill>
+                  <pic:spPr>
+                    <a:xfrm>
+                      <a:off x="0" y="0"/>
+                      <a:ext cx="5715000" cy="1514475"/>
+                    </a:xfrm>
+                    <a:prstGeom prst="rect">
+                      <a:avLst/>
+                    </a:prstGeom>
+                  </pic:spPr>
+                </pic:pic>
+              </a:graphicData>
+            </a:graphic>
+          </wp:inline>
+        </w:drawing>
+      </w:r>
+    </w:p>
+    <w:p>
+      <w:pPr>
+        <w:jc w:val="both"/>
+        <w:rPr>
+          <w:sz w:val="24"/>
+          <w:szCs w:val="24"/>
+        </w:rPr>
+      </w:pPr>
+      <w:bookmarkStart w:id="1" w:name="_heading=h.gjdgxs" w:colFirst="0" w:colLast="0"/>
+      <w:bookmarkEnd w:id="1"/>
+      <w:r>
+        <w:rPr>
+          <w:sz w:val="24"/>
+          <w:szCs w:val="24"/>
+        </w:rPr>
+        <w:t>If you’re unable to push the files to your Github.com account, then follow the below steps:</w:t>
+      </w:r>
+    </w:p>
+    <w:p>
+      <w:pPr>
+        <w:jc w:val="both"/>
+        <w:rPr>
+          <w:b/>
+          <w:sz w:val="28"/>
+          <w:szCs w:val="28"/>
+        </w:rPr>
+      </w:pPr>
+      <w:r>
+        <w:rPr>
+          <w:b/>
+          <w:sz w:val="24"/>
+          <w:szCs w:val="24"/>
+        </w:rPr>
+        <w:t>Creation of SSH Key and adding it to GitHub</w:t>
+      </w:r>
+      <w:r>
+        <w:rPr>
+          <w:b/>
+          <w:sz w:val="28"/>
+          <w:szCs w:val="28"/>
+        </w:rPr>
+        <w:t>.</w:t>
+      </w:r>
+    </w:p>
+    <w:p>
+      <w:pPr>
+        <w:jc w:val="both"/>
+        <w:rPr>
+          <w:sz w:val="24"/>
+          <w:szCs w:val="24"/>
+        </w:rPr>
+      </w:pPr>
+      <w:r>
+        <w:rPr>
+          <w:sz w:val="24"/>
+          <w:szCs w:val="24"/>
+        </w:rPr>
+        <w:lastRenderedPageBreak/>
+        <w:t xml:space="preserve">Switch the current directory to </w:t>
+      </w:r>
+      <w:proofErr w:type="spellStart"/>
+      <w:r>
+        <w:rPr>
+          <w:sz w:val="24"/>
+          <w:szCs w:val="24"/>
+        </w:rPr>
+        <w:t>ssh</w:t>
+      </w:r>
+      <w:proofErr w:type="spellEnd"/>
+      <w:r>
+        <w:rPr>
+          <w:sz w:val="24"/>
+          <w:szCs w:val="24"/>
+        </w:rPr>
+        <w:t xml:space="preserve"> by executing below command. </w:t>
+      </w:r>
+    </w:p>
+    <w:p>
+      <w:pPr>
+        <w:jc w:val="both"/>
+        <w:rPr>
+          <w:sz w:val="24"/>
+          <w:szCs w:val="24"/>
+        </w:rPr>
+      </w:pPr>
+      <w:r>
+        <w:rPr>
+          <w:sz w:val="24"/>
+          <w:szCs w:val="24"/>
+        </w:rPr>
+        <w:t>cd ~/.</w:t>
+      </w:r>
+      <w:proofErr w:type="spellStart"/>
+      <w:r>
+        <w:rPr>
+          <w:sz w:val="24"/>
+          <w:szCs w:val="24"/>
+        </w:rPr>
+        <w:t>ssh</w:t>
+      </w:r>
+      <w:proofErr w:type="spellEnd"/>
+    </w:p>
+    <w:p>
+      <w:pPr>
+        <w:jc w:val="both"/>
+        <w:rPr>
+          <w:color w:val="172B4D"/>
+          <w:sz w:val="24"/>
+          <w:szCs w:val="24"/>
+          <w:highlight w:val="white"/>
+        </w:rPr>
+      </w:pPr>
+      <w:r>
+        <w:rPr>
+          <w:color w:val="172B4D"/>
+          <w:sz w:val="24"/>
+          <w:szCs w:val="24"/>
+          <w:highlight w:val="white"/>
+        </w:rPr>
+        <w:t xml:space="preserve">Generate an RSA key for the registered email Id. (An example is available below) </w:t>
+      </w:r>
+    </w:p>
+    <w:tbl>
+      <w:tblPr>
+        <w:tblStyle w:val="TableGrid"/>
+        <w:tblW w:w="0" w:type="auto"/>
+        <w:tblLook w:val="04A0" w:firstRow="1" w:lastRow="0" w:firstColumn="1" w:lastColumn="0" w:noHBand="0" w:noVBand="1"/>
+      </w:tblPr>
+      <w:tblGrid>
+        <w:gridCol w:w="9016"/>
+      </w:tblGrid>
+      <w:tr>
+        <w:tc>
+          <w:tcPr>
+            <w:tcW w:w="9016" w:type="dxa"/>
+          </w:tcPr>
+          <w:p>
+            <w:pPr>
+              <w:autoSpaceDE w:val="0"/>
+              <w:autoSpaceDN w:val="0"/>
+              <w:adjustRightInd w:val="0"/>
+              <w:jc w:val="left"/>
+              <w:rPr>
+                <w:rFonts w:ascii="Consolas" w:hAnsi="Consolas" w:cs="Consolas"/>
+                <w:color w:val="0000FF"/>
+                <w:sz w:val="16"/>
+                <w:szCs w:val="16"/>
+                <w:highlight w:val="white"/>
+              </w:rPr>
+            </w:pPr>
+            <w:r>
+              <w:rPr>
+                <w:rFonts w:ascii="Consolas" w:hAnsi="Consolas" w:cs="Consolas"/>
+                <w:color w:val="0000FF"/>
+                <w:sz w:val="16"/>
+                <w:szCs w:val="16"/>
+                <w:highlight w:val="white"/>
+              </w:rPr>
+              <w:t>ssh key-gen -t rsa -C “&lt;your email_id&gt;”</w:t>
+            </w:r>
+          </w:p>
+          <w:p>
+            <w:pPr>
+              <w:autoSpaceDE w:val="0"/>
+              <w:autoSpaceDN w:val="0"/>
+              <w:adjustRightInd w:val="0"/>
+              <w:jc w:val="left"/>
+              <w:rPr>
+                <w:rFonts w:ascii="Consolas" w:hAnsi="Consolas" w:cs="Consolas"/>
+                <w:color w:val="0000FF"/>
+                <w:sz w:val="16"/>
+                <w:szCs w:val="16"/>
+                <w:highlight w:val="white"/>
+              </w:rPr>
+            </w:pPr>
+            <w:r>
+              <w:rPr>
+                <w:rFonts w:ascii="Consolas" w:hAnsi="Consolas" w:cs="Consolas"/>
+                <w:color w:val="0000FF"/>
+                <w:sz w:val="16"/>
+                <w:szCs w:val="16"/>
+                <w:highlight w:val="white"/>
+              </w:rPr>
+              <w:t>gedit id_rsa.pub</w:t>
+            </w:r>
+          </w:p>
+          <w:p>
+            <w:pPr>
+              <w:autoSpaceDE w:val="0"/>
+              <w:autoSpaceDN w:val="0"/>
+              <w:adjustRightInd w:val="0"/>
+            </w:pPr>
+          </w:p>
+        </w:tc>
+      </w:tr>
+    </w:tbl>
+    <w:p>
+      <w:pPr>
+        <w:jc w:val="both"/>
+        <w:rPr>
+          <w:color w:val="172B4D"/>
+          <w:sz w:val="24"/>
+          <w:szCs w:val="24"/>
+          <w:highlight w:val="white"/>
+        </w:rPr>
+      </w:pPr>
+    </w:p>
+    <w:p>
+      <w:pPr>
+        <w:jc w:val="both"/>
+        <w:rPr>
+          <w:b/>
+          <w:sz w:val="36"/>
+          <w:szCs w:val="36"/>
+        </w:rPr>
+      </w:pPr>
+      <w:r>
+        <w:rPr>
+          <w:color w:val="172B4D"/>
+          <w:sz w:val="24"/>
+          <w:szCs w:val="24"/>
+          <w:highlight w:val="white"/>
+        </w:rPr>
+        <w:t>Copy the entire key from the clipboard. Choose </w:t>
+      </w:r>
+      <w:r>
+        <w:rPr>
+          <w:b/>
+          <w:i/>
+          <w:color w:val="172B4D"/>
+          <w:sz w:val="24"/>
+          <w:szCs w:val="24"/>
+          <w:highlight w:val="white"/>
+        </w:rPr>
+        <w:t>Your avatar</w:t>
+      </w:r>
+      <w:r>
+        <w:rPr>
+          <w:b/>
+          <w:color w:val="172B4D"/>
+          <w:sz w:val="24"/>
+          <w:szCs w:val="24"/>
+          <w:highlight w:val="white"/>
+        </w:rPr>
+        <w:t> &gt; settings</w:t>
+      </w:r>
+      <w:r>
+        <w:rPr>
+          <w:color w:val="172B4D"/>
+          <w:sz w:val="24"/>
+          <w:szCs w:val="24"/>
+          <w:highlight w:val="white"/>
+        </w:rPr>
+        <w:t xml:space="preserve"> &gt; </w:t>
+      </w:r>
+      <w:r>
+        <w:rPr>
+          <w:b/>
+          <w:color w:val="172B4D"/>
+          <w:sz w:val="24"/>
+          <w:szCs w:val="24"/>
+          <w:highlight w:val="white"/>
+        </w:rPr>
+        <w:t xml:space="preserve">SSH &amp; GPG Keys </w:t>
+      </w:r>
+      <w:r>
+        <w:rPr>
+          <w:color w:val="172B4D"/>
+          <w:sz w:val="24"/>
+          <w:szCs w:val="24"/>
+          <w:highlight w:val="white"/>
+        </w:rPr>
+        <w:t xml:space="preserve">and click on </w:t>
+      </w:r>
+      <w:r>
+        <w:rPr>
+          <w:b/>
+          <w:color w:val="172B4D"/>
+          <w:sz w:val="24"/>
+          <w:szCs w:val="24"/>
+          <w:highlight w:val="white"/>
+        </w:rPr>
+        <w:t>New SSH</w:t>
+      </w:r>
+      <w:r>
+        <w:rPr>
+          <w:color w:val="172B4D"/>
+          <w:sz w:val="24"/>
+          <w:szCs w:val="24"/>
+          <w:highlight w:val="white"/>
+        </w:rPr>
+        <w:t xml:space="preserve"> </w:t>
+      </w:r>
+      <w:r>
+        <w:rPr>
+          <w:b/>
+          <w:color w:val="172B4D"/>
+          <w:sz w:val="24"/>
+          <w:szCs w:val="24"/>
+          <w:highlight w:val="white"/>
+        </w:rPr>
+        <w:t>key</w:t>
+      </w:r>
+      <w:r>
+        <w:rPr>
+          <w:color w:val="172B4D"/>
+          <w:sz w:val="24"/>
+          <w:szCs w:val="24"/>
+          <w:highlight w:val="white"/>
+        </w:rPr>
+        <w:t xml:space="preserve"> and paste the key and </w:t>
+      </w:r>
+      <w:r>
+        <w:rPr>
+          <w:b/>
+          <w:color w:val="172B4D"/>
+          <w:sz w:val="24"/>
+          <w:szCs w:val="24"/>
+          <w:highlight w:val="white"/>
+        </w:rPr>
+        <w:t>save</w:t>
+      </w:r>
+      <w:r>
+        <w:rPr>
+          <w:color w:val="172B4D"/>
+          <w:sz w:val="24"/>
+          <w:szCs w:val="24"/>
+          <w:highlight w:val="white"/>
+        </w:rPr>
+        <w:t xml:space="preserve"> it. </w:t>
+      </w:r>
+    </w:p>
+    <w:p>
+      <w:r>
+        <w:rPr>
+          <w:noProof/>
+          <w:lang w:eastAsia="en-IN"/>
+        </w:rPr>
+        <w:drawing>
+          <wp:inline distT="0" distB="0" distL="0" distR="0" wp14:anchorId="0B989108" wp14:editId="77008EE2">
+            <wp:extent cx="5731510" cy="2371725"/>
+            <wp:effectExtent l="0" t="0" r="0" b="0"/>
+            <wp:docPr id="50" name="image9.png"/>
+            <wp:cNvGraphicFramePr/>
+            <a:graphic xmlns:a="http://schemas.openxmlformats.org/drawingml/2006/main">
+              <a:graphicData uri="http://schemas.openxmlformats.org/drawingml/2006/picture">
+                <pic:pic xmlns:pic="http://schemas.openxmlformats.org/drawingml/2006/picture">
+                  <pic:nvPicPr>
+                    <pic:cNvPr id="0" name="image9.png"/>
+                    <pic:cNvPicPr preferRelativeResize="0"/>
+                  </pic:nvPicPr>
+                  <pic:blipFill>
+                    <a:blip r:embed="rId17"/>
+                    <a:srcRect/>
+                    <a:stretch>
+                      <a:fillRect/>
+                    </a:stretch>
+                  </pic:blipFill>
+                  <pic:spPr>
+                    <a:xfrm>
+                      <a:off x="0" y="0"/>
+                      <a:ext cx="5731510" cy="2371725"/>
+                    </a:xfrm>
+                    <a:prstGeom prst="rect">
+                      <a:avLst/>
+                    </a:prstGeom>
+                    <a:ln/>
+                  </pic:spPr>
+                </pic:pic>
+              </a:graphicData>
+            </a:graphic>
+          </wp:inline>
+        </w:drawing>
+      </w:r>
+    </w:p>
+    <w:p>
+      <w:pPr>
+        <w:rPr>
+          <w:sz w:val="24"/>
+          <w:szCs w:val="24"/>
+        </w:rPr>
+      </w:pPr>
+      <w:r>
+        <w:rPr>
+          <w:sz w:val="24"/>
+          <w:szCs w:val="24"/>
+        </w:rPr>
+        <w:t xml:space="preserve">In the terminal, execute </w:t>
+      </w:r>
+      <w:proofErr w:type="spellStart"/>
+      <w:r>
+        <w:rPr>
+          <w:b/>
+          <w:sz w:val="24"/>
+          <w:szCs w:val="24"/>
+        </w:rPr>
+        <w:t>ssh</w:t>
+      </w:r>
+      <w:proofErr w:type="spellEnd"/>
+      <w:r>
+        <w:rPr>
+          <w:b/>
+          <w:sz w:val="24"/>
+          <w:szCs w:val="24"/>
+        </w:rPr>
+        <w:t xml:space="preserve">-add </w:t>
+      </w:r>
+      <w:r>
+        <w:rPr>
+          <w:sz w:val="24"/>
+          <w:szCs w:val="24"/>
+        </w:rPr>
+        <w:t xml:space="preserve">to save the key and link it with local git. </w:t>
+      </w:r>
+    </w:p>
+    <w:p>
+      <w:pPr>
+        <w:jc w:val="both"/>
+        <w:rPr>
+          <w:sz w:val="24"/>
+          <w:szCs w:val="24"/>
+        </w:rPr>
+      </w:pPr>
+      <w:r>
+        <w:rPr>
+          <w:sz w:val="24"/>
+          <w:szCs w:val="24"/>
+        </w:rPr>
+        <w:t>Copy the git remote add origin &lt;</w:t>
+      </w:r>
+      <w:proofErr w:type="spellStart"/>
+      <w:r>
+        <w:rPr>
+          <w:sz w:val="24"/>
+          <w:szCs w:val="24"/>
+        </w:rPr>
+        <w:t>URL_of_Your_GitHub_Repository</w:t>
+      </w:r>
+      <w:proofErr w:type="spellEnd"/>
+      <w:r>
+        <w:rPr>
+          <w:sz w:val="24"/>
+          <w:szCs w:val="24"/>
+        </w:rPr>
+        <w:t xml:space="preserve">&gt; and execute it in the terminal. </w:t>
+      </w:r>
+    </w:p>
+    <w:tbl>
+      <w:tblPr>
+        <w:tblStyle w:val="TableGrid"/>
+        <w:tblW w:w="0" w:type="auto"/>
+        <w:tblLook w:val="04A0" w:firstRow="1" w:lastRow="0" w:firstColumn="1" w:lastColumn="0" w:noHBand="0" w:noVBand="1"/>
+      </w:tblPr>
+      <w:tblGrid>
+        <w:gridCol w:w="9016"/>
+      </w:tblGrid>
+      <w:tr>
+        <w:tc>
+          <w:tcPr>
+            <w:tcW w:w="9016" w:type="dxa"/>
+          </w:tcPr>
+          <w:p>
+            <w:pPr>
+              <w:autoSpaceDE w:val="0"/>
+              <w:autoSpaceDN w:val="0"/>
+              <w:adjustRightInd w:val="0"/>
+              <w:jc w:val="left"/>
+              <w:rPr>
+                <w:rFonts w:ascii="Consolas" w:hAnsi="Consolas" w:cs="Consolas"/>
+                <w:color w:val="0000FF"/>
+                <w:sz w:val="16"/>
+                <w:szCs w:val="16"/>
+                <w:highlight w:val="white"/>
+              </w:rPr>
+            </w:pPr>
+            <w:r>
+              <w:rPr>
+                <w:rFonts w:ascii="Consolas" w:hAnsi="Consolas" w:cs="Consolas"/>
+                <w:color w:val="0000FF"/>
+                <w:sz w:val="16"/>
+                <w:szCs w:val="16"/>
+                <w:highlight w:val="white"/>
+              </w:rPr>
+              <w:t xml:space="preserve">git remote add origin </w:t>
+            </w:r>
+            <w:r>
+              <w:rPr>
+                <w:rFonts w:ascii="Consolas" w:hAnsi="Consolas" w:cs="Consolas"/>
+                <w:color w:val="0000FF"/>
+                <w:sz w:val="16"/>
+                <w:szCs w:val="16"/>
+                <w:highlight w:val="white"/>
+              </w:rPr>
+              <w:t>git@github.com:babkannan/webapp_jenkins_pipeline_dockerization.git</w:t>
+            </w:r>
+          </w:p>
+          <w:p>
+            <w:pPr>
+              <w:autoSpaceDE w:val="0"/>
+              <w:autoSpaceDN w:val="0"/>
+              <w:adjustRightInd w:val="0"/>
+              <w:jc w:val="left"/>
+              <w:rPr>
+                <w:rFonts w:ascii="Consolas" w:hAnsi="Consolas" w:cs="Consolas"/>
+                <w:color w:val="0000FF"/>
+                <w:sz w:val="16"/>
+                <w:szCs w:val="16"/>
+                <w:highlight w:val="white"/>
+              </w:rPr>
+            </w:pPr>
+            <w:r>
+              <w:rPr>
+                <w:rFonts w:ascii="Consolas" w:hAnsi="Consolas" w:cs="Consolas"/>
+                <w:color w:val="0000FF"/>
+                <w:sz w:val="16"/>
+                <w:szCs w:val="16"/>
+                <w:highlight w:val="white"/>
+              </w:rPr>
+              <w:t>git push -u origin master</w:t>
+            </w:r>
+          </w:p>
+          <w:p>
+            <w:pPr>
+              <w:autoSpaceDE w:val="0"/>
+              <w:autoSpaceDN w:val="0"/>
+              <w:adjustRightInd w:val="0"/>
+            </w:pPr>
+          </w:p>
+        </w:tc>
+      </w:tr>
+    </w:tbl>
+    <w:p>
+      <w:pPr>
+        <w:rPr>
+          <w:sz w:val="24"/>
+          <w:szCs w:val="24"/>
+        </w:rPr>
+      </w:pPr>
+    </w:p>
+    <w:p>
+      <w:pPr>
+        <w:jc w:val="both"/>
+        <w:rPr>
+          <w:sz w:val="24"/>
+          <w:szCs w:val="24"/>
+        </w:rPr>
+      </w:pPr>
+      <w:r>
+        <w:rPr>
+          <w:sz w:val="24"/>
+          <w:szCs w:val="24"/>
+        </w:rPr>
+        <w:t xml:space="preserve">Reload your GitHub.com account to confirm the output shown below. </w:t>
+      </w:r>
+    </w:p>
+    <w:p>
+      <w:pPr>
+        <w:jc w:val="both"/>
+        <w:rPr>
+          <w:sz w:val="24"/>
+          <w:szCs w:val="24"/>
+        </w:rPr>
+      </w:pPr>
+      <w:r>
+        <w:rPr>
+          <w:noProof/>
+          <w:lang w:eastAsia="en-IN"/>
+        </w:rPr>
+        <w:lastRenderedPageBreak/>
+        <w:drawing>
+          <wp:inline distT="0" distB="0" distL="0" distR="0" wp14:anchorId="5E08A3C2" wp14:editId="4552D301">
+            <wp:extent cx="5731510" cy="3161665"/>
+            <wp:effectExtent l="0" t="0" r="2540" b="635"/>
+            <wp:docPr id="12" name="Picture 12"/>
+            <wp:cNvGraphicFramePr>
+              <a:graphicFrameLocks xmlns:a="http://schemas.openxmlformats.org/drawingml/2006/main" noChangeAspect="1"/>
+            </wp:cNvGraphicFramePr>
+            <a:graphic xmlns:a="http://schemas.openxmlformats.org/drawingml/2006/main">
+              <a:graphicData uri="http://schemas.openxmlformats.org/drawingml/2006/picture">
+                <pic:pic xmlns:pic="http://schemas.openxmlformats.org/drawingml/2006/picture">
+                  <pic:nvPicPr>
+                    <pic:cNvPr id="1" name=""/>
+                    <pic:cNvPicPr/>
+                  </pic:nvPicPr>
+                  <pic:blipFill>
+                    <a:blip r:embed="rId18"/>
+                    <a:stretch>
+                      <a:fillRect/>
+                    </a:stretch>
+                  </pic:blipFill>
+                  <pic:spPr>
+                    <a:xfrm>
+                      <a:off x="0" y="0"/>
+                      <a:ext cx="5731510" cy="3161665"/>
+                    </a:xfrm>
+                    <a:prstGeom prst="rect">
+                      <a:avLst/>
+                    </a:prstGeom>
+                  </pic:spPr>
+                </pic:pic>
+              </a:graphicData>
+            </a:graphic>
+          </wp:inline>
+        </w:drawing>
+      </w:r>
+    </w:p>
+    <w:p>
+      <w:pPr>
+        <w:pStyle w:val="Heading1"/>
+      </w:pPr>
+      <w:r>
+        <w:t>Install and configure Jenkins</w:t>
+      </w:r>
+    </w:p>
+    <w:p>
+      <w:pPr>
+        <w:rPr>
+          <w:sz w:val="24"/>
+          <w:szCs w:val="24"/>
+        </w:rPr>
+      </w:pPr>
+      <w:r>
+        <w:rPr>
+          <w:sz w:val="24"/>
+          <w:szCs w:val="24"/>
+        </w:rPr>
+        <w:t xml:space="preserve">Go to </w:t>
+      </w:r>
+      <w:hyperlink r:id="rId19">
+        <w:r>
+          <w:rPr>
+            <w:color w:val="0563C1"/>
+            <w:sz w:val="24"/>
+            <w:szCs w:val="24"/>
+            <w:u w:val="single"/>
+          </w:rPr>
+          <w:t>https://pkg.jenkins.io/debian-stable/</w:t>
+        </w:r>
+      </w:hyperlink>
+      <w:r>
+        <w:rPr>
+          <w:sz w:val="24"/>
+          <w:szCs w:val="24"/>
+        </w:rPr>
+        <w:t xml:space="preserve"> to understand how to install Jenkins on a Ubuntu/Debian machine.</w:t>
       </w:r>
     </w:p>
     <w:p/>
+    <w:p>
+      <w:pPr>
+        <w:pStyle w:val="Heading2"/>
+      </w:pPr>
+      <w:r>
+        <w:t>Add a key to use Debian repository</w:t>
+      </w:r>
+    </w:p>
+    <w:p>
+      <w:pPr>
+        <w:rPr>
+          <w:sz w:val="24"/>
+          <w:szCs w:val="24"/>
+        </w:rPr>
+      </w:pPr>
+      <w:r>
+        <w:rPr>
+          <w:sz w:val="24"/>
+          <w:szCs w:val="24"/>
+        </w:rPr>
+        <w:t xml:space="preserve">To use the Debian repository of Jenkins </w:t>
+      </w:r>
+      <w:r>
+        <w:rPr>
+          <w:color w:val="000000"/>
+          <w:sz w:val="24"/>
+          <w:szCs w:val="24"/>
+        </w:rPr>
+        <w:t>to automate installation and upgrade</w:t>
+      </w:r>
+      <w:r>
+        <w:rPr>
+          <w:sz w:val="24"/>
+          <w:szCs w:val="24"/>
+        </w:rPr>
+        <w:t>, first add the key to your system using the following command:</w:t>
+      </w:r>
+    </w:p>
+    <w:tbl>
+      <w:tblPr>
+        <w:tblStyle w:val="TableGrid"/>
+        <w:tblW w:w="0" w:type="auto"/>
+        <w:tblLook w:val="04A0" w:firstRow="1" w:lastRow="0" w:firstColumn="1" w:lastColumn="0" w:noHBand="0" w:noVBand="1"/>
+      </w:tblPr>
+      <w:tblGrid>
+        <w:gridCol w:w="9016"/>
+      </w:tblGrid>
+      <w:tr>
+        <w:tc>
+          <w:tcPr>
+            <w:tcW w:w="9016" w:type="dxa"/>
+          </w:tcPr>
+          <w:p>
+            <w:pPr>
+              <w:autoSpaceDE w:val="0"/>
+              <w:autoSpaceDN w:val="0"/>
+              <w:adjustRightInd w:val="0"/>
+              <w:jc w:val="left"/>
+              <w:rPr>
+                <w:rFonts w:ascii="Consolas" w:hAnsi="Consolas" w:cs="Consolas"/>
+                <w:color w:val="0000FF"/>
+                <w:sz w:val="16"/>
+                <w:szCs w:val="16"/>
+                <w:highlight w:val="white"/>
+              </w:rPr>
+            </w:pPr>
+            <w:r>
+              <w:rPr>
+                <w:rFonts w:ascii="Consolas" w:hAnsi="Consolas" w:cs="Consolas"/>
+                <w:color w:val="0000FF"/>
+                <w:sz w:val="16"/>
+                <w:szCs w:val="16"/>
+                <w:highlight w:val="white"/>
+              </w:rPr>
+              <w:t xml:space="preserve">wget -q -O – </w:t>
+            </w:r>
+            <w:r>
+              <w:fldChar w:fldCharType="begin"/>
+            </w:r>
+            <w:r>
+              <w:instrText xml:space="preserve"> HYPERLINK "https://pkg.jenkins.io/debian-stable/jenkins.io.key" \h </w:instrText>
+            </w:r>
+            <w:r>
+              <w:fldChar w:fldCharType="separate"/>
+            </w:r>
+            <w:r>
+              <w:rPr>
+                <w:rFonts w:ascii="Consolas" w:hAnsi="Consolas" w:cs="Consolas"/>
+                <w:color w:val="0000FF"/>
+                <w:sz w:val="16"/>
+                <w:szCs w:val="16"/>
+                <w:highlight w:val="white"/>
+              </w:rPr>
+              <w:t>https://pkg.jenkins.io/debian-stable/jenkins.io.key</w:t>
+            </w:r>
+            <w:r>
+              <w:rPr>
+                <w:rFonts w:ascii="Consolas" w:hAnsi="Consolas" w:cs="Consolas"/>
+                <w:color w:val="0000FF"/>
+                <w:sz w:val="16"/>
+                <w:szCs w:val="16"/>
+                <w:highlight w:val="white"/>
+              </w:rPr>
+              <w:fldChar w:fldCharType="end"/>
+            </w:r>
+            <w:r>
+              <w:rPr>
+                <w:rFonts w:ascii="Consolas" w:hAnsi="Consolas" w:cs="Consolas"/>
+                <w:color w:val="0000FF"/>
+                <w:sz w:val="16"/>
+                <w:szCs w:val="16"/>
+                <w:highlight w:val="white"/>
+              </w:rPr>
+              <w:t xml:space="preserve"> | sudo apt-key add –</w:t>
+            </w:r>
+          </w:p>
+          <w:p>
+            <w:pPr>
+              <w:autoSpaceDE w:val="0"/>
+              <w:autoSpaceDN w:val="0"/>
+              <w:adjustRightInd w:val="0"/>
+            </w:pPr>
+          </w:p>
+        </w:tc>
+      </w:tr>
+    </w:tbl>
+    <w:p/>
+    <w:p>
+      <w:pPr>
+        <w:pStyle w:val="Heading2"/>
+      </w:pPr>
+      <w:r>
+        <w:t>Make changes to /</w:t>
+      </w:r>
+      <w:proofErr w:type="spellStart"/>
+      <w:r>
+        <w:t>etc</w:t>
+      </w:r>
+      <w:proofErr w:type="spellEnd"/>
+      <w:r>
+        <w:t>/opt/</w:t>
+      </w:r>
+      <w:proofErr w:type="spellStart"/>
+      <w:r>
+        <w:t>sources.list</w:t>
+      </w:r>
+      <w:proofErr w:type="spellEnd"/>
+    </w:p>
+    <w:p>
+      <w:pPr>
+        <w:rPr>
+          <w:color w:val="000000"/>
+          <w:sz w:val="24"/>
+          <w:szCs w:val="24"/>
+        </w:rPr>
+      </w:pPr>
+      <w:r>
+        <w:rPr>
+          <w:color w:val="000000"/>
+          <w:sz w:val="24"/>
+          <w:szCs w:val="24"/>
+        </w:rPr>
+        <w:t>Add the following entry in your </w:t>
+      </w:r>
+      <w:r>
+        <w:rPr>
+          <w:b/>
+          <w:color w:val="000000"/>
+          <w:sz w:val="24"/>
+          <w:szCs w:val="24"/>
+        </w:rPr>
+        <w:t>/</w:t>
+      </w:r>
+      <w:proofErr w:type="spellStart"/>
+      <w:r>
+        <w:rPr>
+          <w:b/>
+          <w:color w:val="000000"/>
+          <w:sz w:val="24"/>
+          <w:szCs w:val="24"/>
+        </w:rPr>
+        <w:t>etc</w:t>
+      </w:r>
+      <w:proofErr w:type="spellEnd"/>
+      <w:r>
+        <w:rPr>
+          <w:b/>
+          <w:color w:val="000000"/>
+          <w:sz w:val="24"/>
+          <w:szCs w:val="24"/>
+        </w:rPr>
+        <w:t>/apt/</w:t>
+      </w:r>
+      <w:proofErr w:type="spellStart"/>
+      <w:r>
+        <w:rPr>
+          <w:b/>
+          <w:color w:val="000000"/>
+          <w:sz w:val="24"/>
+          <w:szCs w:val="24"/>
+        </w:rPr>
+        <w:t>sources.list</w:t>
+      </w:r>
+      <w:proofErr w:type="spellEnd"/>
+      <w:r>
+        <w:rPr>
+          <w:color w:val="000000"/>
+          <w:sz w:val="24"/>
+          <w:szCs w:val="24"/>
+        </w:rPr>
+        <w:t>:</w:t>
+      </w:r>
+    </w:p>
+    <w:tbl>
+      <w:tblPr>
+        <w:tblStyle w:val="TableGrid"/>
+        <w:tblW w:w="0" w:type="auto"/>
+        <w:tblLook w:val="04A0" w:firstRow="1" w:lastRow="0" w:firstColumn="1" w:lastColumn="0" w:noHBand="0" w:noVBand="1"/>
+      </w:tblPr>
+      <w:tblGrid>
+        <w:gridCol w:w="9016"/>
+      </w:tblGrid>
+      <w:tr>
+        <w:tc>
+          <w:tcPr>
+            <w:tcW w:w="9016" w:type="dxa"/>
+          </w:tcPr>
+          <w:p>
+            <w:pPr>
+              <w:autoSpaceDE w:val="0"/>
+              <w:autoSpaceDN w:val="0"/>
+              <w:adjustRightInd w:val="0"/>
+              <w:jc w:val="left"/>
+              <w:rPr>
+                <w:rFonts w:ascii="Consolas" w:hAnsi="Consolas" w:cs="Consolas"/>
+                <w:color w:val="0000FF"/>
+                <w:sz w:val="16"/>
+                <w:szCs w:val="16"/>
+                <w:highlight w:val="white"/>
+              </w:rPr>
+            </w:pPr>
+            <w:r>
+              <w:rPr>
+                <w:rFonts w:ascii="Consolas" w:hAnsi="Consolas" w:cs="Consolas"/>
+                <w:color w:val="0000FF"/>
+                <w:sz w:val="16"/>
+                <w:szCs w:val="16"/>
+                <w:highlight w:val="white"/>
+              </w:rPr>
+              <w:t>sudo vi /etc/apt/sources.list</w:t>
+            </w:r>
+          </w:p>
+          <w:p>
+            <w:pPr>
+              <w:autoSpaceDE w:val="0"/>
+              <w:autoSpaceDN w:val="0"/>
+              <w:adjustRightInd w:val="0"/>
+            </w:pPr>
+          </w:p>
+        </w:tc>
+      </w:tr>
+    </w:tbl>
+    <w:p>
+      <w:r>
+        <w:t>Now add the following command</w:t>
+      </w:r>
+    </w:p>
+    <w:tbl>
+      <w:tblPr>
+        <w:tblStyle w:val="TableGrid"/>
+        <w:tblW w:w="0" w:type="auto"/>
+        <w:tblLook w:val="04A0" w:firstRow="1" w:lastRow="0" w:firstColumn="1" w:lastColumn="0" w:noHBand="0" w:noVBand="1"/>
+      </w:tblPr>
+      <w:tblGrid>
+        <w:gridCol w:w="9016"/>
+      </w:tblGrid>
+      <w:tr>
+        <w:tc>
+          <w:tcPr>
+            <w:tcW w:w="9016" w:type="dxa"/>
+          </w:tcPr>
+          <w:p>
+            <w:pPr>
+              <w:rPr>
+                <w:sz w:val="24"/>
+                <w:szCs w:val="24"/>
+              </w:rPr>
+            </w:pPr>
+            <w:r>
+              <w:rPr>
+                <w:rFonts w:ascii="Consolas" w:hAnsi="Consolas" w:cs="Consolas"/>
+                <w:color w:val="0000FF"/>
+                <w:sz w:val="16"/>
+                <w:szCs w:val="16"/>
+                <w:highlight w:val="white"/>
+              </w:rPr>
+              <w:t xml:space="preserve">deb </w:t>
+            </w:r>
+            <w:r>
+              <w:fldChar w:fldCharType="begin"/>
+            </w:r>
+            <w:r>
+              <w:instrText xml:space="preserve"> HYPERLINK "https://pkg.jenkins.io/debian-stable%20binary/" \h </w:instrText>
+            </w:r>
+            <w:r>
+              <w:fldChar w:fldCharType="separate"/>
+            </w:r>
+            <w:r>
+              <w:rPr>
+                <w:rFonts w:ascii="Consolas" w:hAnsi="Consolas" w:cs="Consolas"/>
+                <w:color w:val="0000FF"/>
+                <w:sz w:val="16"/>
+                <w:szCs w:val="16"/>
+                <w:highlight w:val="white"/>
+              </w:rPr>
+              <w:t>https://pkg.jenkins.io/debian-stable binary/</w:t>
+            </w:r>
+            <w:r>
+              <w:rPr>
+                <w:rFonts w:ascii="Consolas" w:hAnsi="Consolas" w:cs="Consolas"/>
+                <w:color w:val="0000FF"/>
+                <w:sz w:val="16"/>
+                <w:szCs w:val="16"/>
+                <w:highlight w:val="white"/>
+              </w:rPr>
+              <w:fldChar w:fldCharType="end"/>
+            </w:r>
+          </w:p>
+          <w:p>
+            <w:pPr>
+              <w:autoSpaceDE w:val="0"/>
+              <w:autoSpaceDN w:val="0"/>
+              <w:adjustRightInd w:val="0"/>
+            </w:pPr>
+          </w:p>
+        </w:tc>
+      </w:tr>
+    </w:tbl>
+    <w:p/>
+    <w:p>
+      <w:pPr>
+        <w:pStyle w:val="Heading2"/>
+      </w:pPr>
+      <w:r>
+        <w:t>Update local package index</w:t>
+      </w:r>
+    </w:p>
+    <w:tbl>
+      <w:tblPr>
+        <w:tblStyle w:val="TableGrid"/>
+        <w:tblW w:w="0" w:type="auto"/>
+        <w:tblLook w:val="04A0" w:firstRow="1" w:lastRow="0" w:firstColumn="1" w:lastColumn="0" w:noHBand="0" w:noVBand="1"/>
+      </w:tblPr>
+      <w:tblGrid>
+        <w:gridCol w:w="9016"/>
+      </w:tblGrid>
+      <w:tr>
+        <w:tc>
+          <w:tcPr>
+            <w:tcW w:w="9016" w:type="dxa"/>
+          </w:tcPr>
+          <w:p>
+            <w:pPr>
+              <w:rPr>
+                <w:rFonts w:ascii="Consolas" w:hAnsi="Consolas" w:cs="Consolas"/>
+                <w:color w:val="0000FF"/>
+                <w:sz w:val="16"/>
+                <w:szCs w:val="16"/>
+                <w:highlight w:val="white"/>
+              </w:rPr>
+            </w:pPr>
+            <w:r>
+              <w:rPr>
+                <w:rFonts w:ascii="Consolas" w:hAnsi="Consolas" w:cs="Consolas"/>
+                <w:color w:val="0000FF"/>
+                <w:sz w:val="16"/>
+                <w:szCs w:val="16"/>
+                <w:highlight w:val="white"/>
+              </w:rPr>
+              <w:t>sudo apt-get update</w:t>
+            </w:r>
+          </w:p>
+          <w:p>
+            <w:pPr>
+              <w:autoSpaceDE w:val="0"/>
+              <w:autoSpaceDN w:val="0"/>
+              <w:adjustRightInd w:val="0"/>
+            </w:pPr>
+          </w:p>
+        </w:tc>
+      </w:tr>
+    </w:tbl>
+    <w:p>
+      <w:pPr>
+        <w:rPr>
+          <w:sz w:val="24"/>
+          <w:szCs w:val="24"/>
+        </w:rPr>
+      </w:pPr>
+      <w:r>
+        <w:rPr>
+          <w:sz w:val="24"/>
+          <w:szCs w:val="24"/>
+        </w:rPr>
+        <w:t xml:space="preserve">Make sure you have </w:t>
+      </w:r>
+      <w:proofErr w:type="spellStart"/>
+      <w:r>
+        <w:rPr>
+          <w:sz w:val="24"/>
+          <w:szCs w:val="24"/>
+        </w:rPr>
+        <w:t>jdk</w:t>
+      </w:r>
+      <w:proofErr w:type="spellEnd"/>
+      <w:r>
+        <w:rPr>
+          <w:sz w:val="24"/>
+          <w:szCs w:val="24"/>
+        </w:rPr>
+        <w:t xml:space="preserve"> installed. If not, install it using the following command:</w:t>
+      </w:r>
+    </w:p>
+    <w:tbl>
+      <w:tblPr>
+        <w:tblStyle w:val="TableGrid"/>
+        <w:tblW w:w="0" w:type="auto"/>
+        <w:tblLook w:val="04A0" w:firstRow="1" w:lastRow="0" w:firstColumn="1" w:lastColumn="0" w:noHBand="0" w:noVBand="1"/>
+      </w:tblPr>
+      <w:tblGrid>
+        <w:gridCol w:w="9016"/>
+      </w:tblGrid>
+      <w:tr>
+        <w:tc>
+          <w:tcPr>
+            <w:tcW w:w="9016" w:type="dxa"/>
+          </w:tcPr>
+          <w:p>
+            <w:r>
+              <w:rPr>
+                <w:rFonts w:ascii="Consolas" w:hAnsi="Consolas" w:cs="Consolas"/>
+                <w:color w:val="0000FF"/>
+                <w:sz w:val="16"/>
+                <w:szCs w:val="16"/>
+                <w:highlight w:val="white"/>
+              </w:rPr>
+              <w:t>sudo apt-get install openjdk-8-jdk</w:t>
+            </w:r>
+            <w:r>
+              <w:t xml:space="preserve"> </w:t>
+            </w:r>
+          </w:p>
+        </w:tc>
+      </w:tr>
+    </w:tbl>
+    <w:p>
+      <w:pPr>
+        <w:rPr>
+          <w:sz w:val="24"/>
+          <w:szCs w:val="24"/>
+        </w:rPr>
+      </w:pPr>
+    </w:p>
+    <w:p>
+      <w:pPr>
+        <w:rPr>
+          <w:sz w:val="24"/>
+          <w:szCs w:val="24"/>
+        </w:rPr>
+      </w:pPr>
+      <w:r>
+        <w:rPr>
+          <w:sz w:val="24"/>
+          <w:szCs w:val="24"/>
+        </w:rPr>
+        <w:t>Then install Jenkins.</w:t>
+      </w:r>
+    </w:p>
+    <w:tbl>
+      <w:tblPr>
+        <w:tblStyle w:val="TableGrid"/>
+        <w:tblW w:w="0" w:type="auto"/>
+        <w:tblLook w:val="04A0" w:firstRow="1" w:lastRow="0" w:firstColumn="1" w:lastColumn="0" w:noHBand="0" w:noVBand="1"/>
+      </w:tblPr>
+      <w:tblGrid>
+        <w:gridCol w:w="9016"/>
+      </w:tblGrid>
+      <w:tr>
+        <w:tc>
+          <w:tcPr>
+            <w:tcW w:w="9016" w:type="dxa"/>
+          </w:tcPr>
+          <w:p>
+            <w:r>
+              <w:rPr>
+                <w:rFonts w:ascii="Consolas" w:hAnsi="Consolas" w:cs="Consolas"/>
+                <w:color w:val="0000FF"/>
+                <w:sz w:val="16"/>
+                <w:szCs w:val="16"/>
+                <w:highlight w:val="white"/>
+              </w:rPr>
+              <w:lastRenderedPageBreak/>
+              <w:t>sudo apt-get install jenkins</w:t>
+            </w:r>
+            <w:r>
+              <w:t xml:space="preserve"> </w:t>
+            </w:r>
+          </w:p>
+        </w:tc>
+      </w:tr>
+    </w:tbl>
+    <w:p/>
+    <w:p>
+      <w:pPr>
+        <w:pStyle w:val="Heading2"/>
+      </w:pPr>
+      <w:r>
+        <w:t>Run Jenkins in browser</w:t>
+      </w:r>
+    </w:p>
+    <w:p>
+      <w:pPr>
+        <w:rPr>
+          <w:sz w:val="24"/>
+          <w:szCs w:val="24"/>
+        </w:rPr>
+      </w:pPr>
+      <w:r>
+        <w:rPr>
+          <w:sz w:val="24"/>
+          <w:szCs w:val="24"/>
+        </w:rPr>
+        <w:t>Once Jenkins is installed, open a browser on your local machine and enter the</w:t>
+      </w:r>
+    </w:p>
+    <w:p>
+      <w:pPr>
+        <w:rPr>
+          <w:sz w:val="24"/>
+          <w:szCs w:val="24"/>
+        </w:rPr>
+      </w:pPr>
+      <w:r>
+        <w:rPr>
+          <w:sz w:val="24"/>
+          <w:szCs w:val="24"/>
+        </w:rPr>
+        <w:t>URL:    x.x.x.x:8080</w:t>
+      </w:r>
+    </w:p>
+    <w:p>
+      <w:pPr>
+        <w:spacing w:after="240" w:line="240" w:lineRule="auto"/>
+        <w:rPr>
+          <w:sz w:val="24"/>
+          <w:szCs w:val="24"/>
+        </w:rPr>
+      </w:pPr>
+      <w:r>
+        <w:rPr>
+          <w:sz w:val="24"/>
+          <w:szCs w:val="24"/>
+        </w:rPr>
+        <w:t xml:space="preserve">replacing </w:t>
+      </w:r>
+      <w:proofErr w:type="spellStart"/>
+      <w:r>
+        <w:rPr>
+          <w:sz w:val="24"/>
+          <w:szCs w:val="24"/>
+        </w:rPr>
+        <w:t>x.x.x.x</w:t>
+      </w:r>
+      <w:proofErr w:type="spellEnd"/>
+      <w:r>
+        <w:rPr>
+          <w:sz w:val="24"/>
+          <w:szCs w:val="24"/>
+        </w:rPr>
+        <w:t xml:space="preserve"> with the external IP address of your virtual machine or </w:t>
+      </w:r>
+      <w:proofErr w:type="gramStart"/>
+      <w:r>
+        <w:rPr>
+          <w:sz w:val="24"/>
+          <w:szCs w:val="24"/>
+        </w:rPr>
+        <w:t>run(</w:t>
+      </w:r>
+      <w:proofErr w:type="gramEnd"/>
+      <w:r>
+        <w:rPr>
+          <w:sz w:val="24"/>
+          <w:szCs w:val="24"/>
+        </w:rPr>
+        <w:t>or localhost)</w:t>
+      </w:r>
+    </w:p>
+    <w:p>
+      <w:pPr>
+        <w:spacing w:after="240" w:line="240" w:lineRule="auto"/>
+        <w:rPr>
+          <w:sz w:val="24"/>
+          <w:szCs w:val="24"/>
+        </w:rPr>
+      </w:pPr>
+      <w:r>
+        <w:rPr>
+          <w:sz w:val="24"/>
+          <w:szCs w:val="24"/>
+        </w:rPr>
+        <w:t>You will need to enter the admin password.</w:t>
+      </w:r>
+    </w:p>
+    <w:p>
+      <w:pPr>
+        <w:spacing w:after="240" w:line="240" w:lineRule="auto"/>
+        <w:rPr>
+          <w:sz w:val="24"/>
+          <w:szCs w:val="24"/>
+        </w:rPr>
+      </w:pPr>
+      <w:r>
+        <w:rPr>
+          <w:sz w:val="24"/>
+          <w:szCs w:val="24"/>
+        </w:rPr>
+        <w:t>To find the password, type the following command:</w:t>
+      </w:r>
+    </w:p>
+    <w:tbl>
+      <w:tblPr>
+        <w:tblStyle w:val="TableGrid"/>
+        <w:tblW w:w="0" w:type="auto"/>
+        <w:tblLook w:val="04A0" w:firstRow="1" w:lastRow="0" w:firstColumn="1" w:lastColumn="0" w:noHBand="0" w:noVBand="1"/>
+      </w:tblPr>
+      <w:tblGrid>
+        <w:gridCol w:w="9016"/>
+      </w:tblGrid>
+      <w:tr>
+        <w:trPr>
+          <w:trHeight w:val="70"/>
+        </w:trPr>
+        <w:tc>
+          <w:tcPr>
+            <w:tcW w:w="9016" w:type="dxa"/>
+          </w:tcPr>
+          <w:p>
+            <w:pPr>
+              <w:rPr>
+                <w:rFonts w:ascii="Consolas" w:hAnsi="Consolas" w:cs="Consolas"/>
+                <w:color w:val="0000FF"/>
+                <w:sz w:val="16"/>
+                <w:szCs w:val="16"/>
+                <w:highlight w:val="white"/>
+              </w:rPr>
+            </w:pPr>
+            <w:r>
+              <w:rPr>
+                <w:rFonts w:ascii="Consolas" w:hAnsi="Consolas" w:cs="Consolas"/>
+                <w:color w:val="0000FF"/>
+                <w:sz w:val="16"/>
+                <w:szCs w:val="16"/>
+                <w:highlight w:val="white"/>
+              </w:rPr>
+              <w:t>sudo cat /var/lib/jenkins/secrets/initialAdminPassword</w:t>
+            </w:r>
+          </w:p>
+          <w:p/>
+        </w:tc>
+      </w:tr>
+    </w:tbl>
+    <w:p>
+      <w:pPr>
+        <w:rPr>
+          <w:sz w:val="24"/>
+          <w:szCs w:val="24"/>
+        </w:rPr>
+      </w:pPr>
+      <w:r>
+        <w:rPr>
+          <w:sz w:val="24"/>
+          <w:szCs w:val="24"/>
+        </w:rPr>
+        <w:t>Use the string of numbers as password. Once you are logged in, you will be redirected to the page below:</w:t>
+      </w:r>
+    </w:p>
+    <w:p>
+      <w:pPr>
+        <w:rPr>
+          <w:sz w:val="24"/>
+          <w:szCs w:val="24"/>
+        </w:rPr>
+      </w:pPr>
+      <w:r>
+        <w:rPr>
+          <w:noProof/>
+          <w:lang w:eastAsia="en-IN"/>
+        </w:rPr>
+        <w:drawing>
+          <wp:inline distT="0" distB="0" distL="0" distR="0" wp14:anchorId="4376D231" wp14:editId="406A6862">
+            <wp:extent cx="5731510" cy="2688590"/>
+            <wp:effectExtent l="0" t="0" r="2540" b="0"/>
+            <wp:docPr id="22" name="image2.png"/>
+            <wp:cNvGraphicFramePr/>
+            <a:graphic xmlns:a="http://schemas.openxmlformats.org/drawingml/2006/main">
+              <a:graphicData uri="http://schemas.openxmlformats.org/drawingml/2006/picture">
+                <pic:pic xmlns:pic="http://schemas.openxmlformats.org/drawingml/2006/picture">
+                  <pic:nvPicPr>
+                    <pic:cNvPr id="0" name="image2.png"/>
+                    <pic:cNvPicPr preferRelativeResize="0"/>
+                  </pic:nvPicPr>
+                  <pic:blipFill>
+                    <a:blip r:embed="rId20"/>
+                    <a:srcRect/>
+                    <a:stretch>
+                      <a:fillRect/>
+                    </a:stretch>
+                  </pic:blipFill>
+                  <pic:spPr>
+                    <a:xfrm>
+                      <a:off x="0" y="0"/>
+                      <a:ext cx="5731510" cy="2688590"/>
+                    </a:xfrm>
+                    <a:prstGeom prst="rect">
+                      <a:avLst/>
+                    </a:prstGeom>
+                    <a:ln/>
+                  </pic:spPr>
+                </pic:pic>
+              </a:graphicData>
+            </a:graphic>
+          </wp:inline>
+        </w:drawing>
+      </w:r>
+      <w:r>
+        <w:rPr>
+          <w:sz w:val="24"/>
+          <w:szCs w:val="24"/>
+        </w:rPr>
+        <w:t xml:space="preserve"> Select </w:t>
+      </w:r>
+      <w:r>
+        <w:rPr>
+          <w:b/>
+          <w:sz w:val="24"/>
+          <w:szCs w:val="24"/>
+        </w:rPr>
+        <w:t>Install suggested plugins</w:t>
+      </w:r>
+      <w:r>
+        <w:rPr>
+          <w:sz w:val="24"/>
+          <w:szCs w:val="24"/>
+        </w:rPr>
+        <w:t>.</w:t>
+      </w:r>
+      <w:r>
+        <w:rPr>
+          <w:b/>
+          <w:sz w:val="24"/>
+          <w:szCs w:val="24"/>
+        </w:rPr>
+        <w:t xml:space="preserve"> </w:t>
+      </w:r>
+      <w:r>
+        <w:rPr>
+          <w:sz w:val="24"/>
+          <w:szCs w:val="24"/>
+        </w:rPr>
+        <w:t>You will be redirected to the page below:</w:t>
+      </w:r>
+    </w:p>
+    <w:p>
+      <w:pPr>
+        <w:rPr>
+          <w:sz w:val="24"/>
+          <w:szCs w:val="24"/>
+        </w:rPr>
+      </w:pPr>
+      <w:r>
+        <w:rPr>
+          <w:noProof/>
+          <w:lang w:eastAsia="en-IN"/>
+        </w:rPr>
+        <w:drawing>
+          <wp:inline distT="0" distB="0" distL="0" distR="0" wp14:anchorId="0E0A05C3" wp14:editId="318BB0E1">
+            <wp:extent cx="5731510" cy="2559685"/>
+            <wp:effectExtent l="0" t="0" r="2540" b="0"/>
+            <wp:docPr id="24" name="image3.png"/>
+            <wp:cNvGraphicFramePr/>
+            <a:graphic xmlns:a="http://schemas.openxmlformats.org/drawingml/2006/main">
+              <a:graphicData uri="http://schemas.openxmlformats.org/drawingml/2006/picture">
+                <pic:pic xmlns:pic="http://schemas.openxmlformats.org/drawingml/2006/picture">
+                  <pic:nvPicPr>
+                    <pic:cNvPr id="0" name="image3.png"/>
+                    <pic:cNvPicPr preferRelativeResize="0"/>
+                  </pic:nvPicPr>
+                  <pic:blipFill>
+                    <a:blip r:embed="rId21"/>
+                    <a:srcRect/>
+                    <a:stretch>
+                      <a:fillRect/>
+                    </a:stretch>
+                  </pic:blipFill>
+                  <pic:spPr>
+                    <a:xfrm>
+                      <a:off x="0" y="0"/>
+                      <a:ext cx="5731510" cy="2559685"/>
+                    </a:xfrm>
+                    <a:prstGeom prst="rect">
+                      <a:avLst/>
+                    </a:prstGeom>
+                    <a:ln/>
+                  </pic:spPr>
+                </pic:pic>
+              </a:graphicData>
+            </a:graphic>
+          </wp:inline>
+        </w:drawing>
+      </w:r>
+    </w:p>
+    <w:p>
+      <w:pPr>
+        <w:rPr>
+          <w:sz w:val="24"/>
+          <w:szCs w:val="24"/>
+        </w:rPr>
+      </w:pPr>
+      <w:r>
+        <w:rPr>
+          <w:sz w:val="24"/>
+          <w:szCs w:val="24"/>
+        </w:rPr>
+        <w:lastRenderedPageBreak/>
+        <w:t>After installing recommended plugins, you can create “First Admin User” or continue as Admin by filling the required details as shown in the screenshot.</w:t>
+      </w:r>
+    </w:p>
+    <w:p>
+      <w:r>
+        <w:rPr>
+          <w:noProof/>
+          <w:lang w:eastAsia="en-IN"/>
+        </w:rPr>
+        <w:drawing>
+          <wp:inline distT="0" distB="0" distL="0" distR="0" wp14:anchorId="6AE9CD92" wp14:editId="26805287">
+            <wp:extent cx="4953000" cy="1895475"/>
+            <wp:effectExtent l="0" t="0" r="0" b="9525"/>
+            <wp:docPr id="23" name="image1.png"/>
+            <wp:cNvGraphicFramePr/>
+            <a:graphic xmlns:a="http://schemas.openxmlformats.org/drawingml/2006/main">
+              <a:graphicData uri="http://schemas.openxmlformats.org/drawingml/2006/picture">
+                <pic:pic xmlns:pic="http://schemas.openxmlformats.org/drawingml/2006/picture">
+                  <pic:nvPicPr>
+                    <pic:cNvPr id="0" name="image1.png"/>
+                    <pic:cNvPicPr preferRelativeResize="0"/>
+                  </pic:nvPicPr>
+                  <pic:blipFill>
+                    <a:blip r:embed="rId22"/>
+                    <a:srcRect/>
+                    <a:stretch>
+                      <a:fillRect/>
+                    </a:stretch>
+                  </pic:blipFill>
+                  <pic:spPr>
+                    <a:xfrm>
+                      <a:off x="0" y="0"/>
+                      <a:ext cx="4953000" cy="1895475"/>
+                    </a:xfrm>
+                    <a:prstGeom prst="rect">
+                      <a:avLst/>
+                    </a:prstGeom>
+                    <a:ln/>
+                  </pic:spPr>
+                </pic:pic>
+              </a:graphicData>
+            </a:graphic>
+          </wp:inline>
+        </w:drawing>
+      </w:r>
+    </w:p>
+    <w:p>
+      <w:pPr>
+        <w:rPr>
+          <w:sz w:val="24"/>
+          <w:szCs w:val="24"/>
+        </w:rPr>
+      </w:pPr>
+      <w:r>
+        <w:rPr>
+          <w:sz w:val="24"/>
+          <w:szCs w:val="24"/>
+        </w:rPr>
+        <w:t>O</w:t>
+      </w:r>
+      <w:r>
+        <w:rPr>
+          <w:sz w:val="24"/>
+          <w:szCs w:val="24"/>
+        </w:rPr>
+        <w:t>nce that is done, start using Jenkins.</w:t>
+      </w:r>
+    </w:p>
+    <w:p/>
+    <w:p>
+      <w:r>
+        <w:rPr>
+          <w:noProof/>
+          <w:lang w:eastAsia="en-IN"/>
+        </w:rPr>
+        <w:drawing>
+          <wp:inline distT="0" distB="0" distL="0" distR="0" wp14:anchorId="66FBD7DA" wp14:editId="7D8BD6E8">
+            <wp:extent cx="6010275" cy="3219450"/>
+            <wp:effectExtent l="0" t="0" r="9525" b="0"/>
+            <wp:docPr id="14" name="Picture 14"/>
+            <wp:cNvGraphicFramePr>
+              <a:graphicFrameLocks xmlns:a="http://schemas.openxmlformats.org/drawingml/2006/main" noChangeAspect="1"/>
+            </wp:cNvGraphicFramePr>
+            <a:graphic xmlns:a="http://schemas.openxmlformats.org/drawingml/2006/main">
+              <a:graphicData uri="http://schemas.openxmlformats.org/drawingml/2006/picture">
+                <pic:pic xmlns:pic="http://schemas.openxmlformats.org/drawingml/2006/picture">
+                  <pic:nvPicPr>
+                    <pic:cNvPr id="1" name=""/>
+                    <pic:cNvPicPr/>
+                  </pic:nvPicPr>
+                  <pic:blipFill>
+                    <a:blip r:embed="rId23"/>
+                    <a:stretch>
+                      <a:fillRect/>
+                    </a:stretch>
+                  </pic:blipFill>
+                  <pic:spPr>
+                    <a:xfrm>
+                      <a:off x="0" y="0"/>
+                      <a:ext cx="6010275" cy="3219450"/>
+                    </a:xfrm>
+                    <a:prstGeom prst="rect">
+                      <a:avLst/>
+                    </a:prstGeom>
+                  </pic:spPr>
+                </pic:pic>
+              </a:graphicData>
+            </a:graphic>
+          </wp:inline>
+        </w:drawing>
+      </w:r>
+    </w:p>
+    <w:p/>
+    <w:p>
+      <w:r>
+        <w:rPr>
+          <w:noProof/>
+          <w:lang w:eastAsia="en-IN"/>
+        </w:rPr>
+        <w:lastRenderedPageBreak/>
+        <w:drawing>
+          <wp:inline distT="0" distB="0" distL="0" distR="0" wp14:anchorId="717B9141" wp14:editId="041D1F1E">
+            <wp:extent cx="5731510" cy="2411095"/>
+            <wp:effectExtent l="0" t="0" r="2540" b="8255"/>
+            <wp:docPr id="16" name="Picture 16"/>
+            <wp:cNvGraphicFramePr>
+              <a:graphicFrameLocks xmlns:a="http://schemas.openxmlformats.org/drawingml/2006/main" noChangeAspect="1"/>
+            </wp:cNvGraphicFramePr>
+            <a:graphic xmlns:a="http://schemas.openxmlformats.org/drawingml/2006/main">
+              <a:graphicData uri="http://schemas.openxmlformats.org/drawingml/2006/picture">
+                <pic:pic xmlns:pic="http://schemas.openxmlformats.org/drawingml/2006/picture">
+                  <pic:nvPicPr>
+                    <pic:cNvPr id="1" name=""/>
+                    <pic:cNvPicPr/>
+                  </pic:nvPicPr>
+                  <pic:blipFill>
+                    <a:blip r:embed="rId24"/>
+                    <a:stretch>
+                      <a:fillRect/>
+                    </a:stretch>
+                  </pic:blipFill>
+                  <pic:spPr>
+                    <a:xfrm>
+                      <a:off x="0" y="0"/>
+                      <a:ext cx="5731510" cy="2411095"/>
+                    </a:xfrm>
+                    <a:prstGeom prst="rect">
+                      <a:avLst/>
+                    </a:prstGeom>
+                  </pic:spPr>
+                </pic:pic>
+              </a:graphicData>
+            </a:graphic>
+          </wp:inline>
+        </w:drawing>
+      </w:r>
+    </w:p>
     <w:sectPr>
       <w:pgSz w:w="11906" w:h="16838"/>
       <w:pgMar w:top="1440" w:right="1440" w:bottom="1440" w:left="1440" w:header="708" w:footer="708" w:gutter="0"/>
@@ -743,6 +4229,119 @@
     </w:lvl>
   </w:abstractNum>
   <w:abstractNum w:abstractNumId="5" w15:restartNumberingAfterBreak="0">
+    <w:nsid w:val="40083800"/>
+    <w:multiLevelType w:val="hybridMultilevel"/>
+    <w:tmpl w:val="38904868"/>
+    <w:lvl w:ilvl="0" w:tplc="40090001">
+      <w:start w:val="1"/>
+      <w:numFmt w:val="bullet"/>
+      <w:lvlText w:val=""/>
+      <w:lvlJc w:val="left"/>
+      <w:pPr>
+        <w:ind w:left="720" w:hanging="360"/>
+      </w:pPr>
+      <w:rPr>
+        <w:rFonts w:ascii="Symbol" w:hAnsi="Symbol" w:hint="default"/>
+      </w:rPr>
+    </w:lvl>
+    <w:lvl w:ilvl="1" w:tplc="40090003">
+      <w:start w:val="1"/>
+      <w:numFmt w:val="bullet"/>
+      <w:lvlText w:val="o"/>
+      <w:lvlJc w:val="left"/>
+      <w:pPr>
+        <w:ind w:left="1440" w:hanging="360"/>
+      </w:pPr>
+      <w:rPr>
+        <w:rFonts w:ascii="Courier New" w:hAnsi="Courier New" w:cs="Courier New" w:hint="default"/>
+      </w:rPr>
+    </w:lvl>
+    <w:lvl w:ilvl="2" w:tplc="40090005" w:tentative="1">
+      <w:start w:val="1"/>
+      <w:numFmt w:val="bullet"/>
+      <w:lvlText w:val=""/>
+      <w:lvlJc w:val="left"/>
+      <w:pPr>
+        <w:ind w:left="2160" w:hanging="360"/>
+      </w:pPr>
+      <w:rPr>
+        <w:rFonts w:ascii="Wingdings" w:hAnsi="Wingdings" w:hint="default"/>
+      </w:rPr>
+    </w:lvl>
+    <w:lvl w:ilvl="3" w:tplc="40090001" w:tentative="1">
+      <w:start w:val="1"/>
+      <w:numFmt w:val="bullet"/>
+      <w:lvlText w:val=""/>
+      <w:lvlJc w:val="left"/>
+      <w:pPr>
+        <w:ind w:left="2880" w:hanging="360"/>
+      </w:pPr>
+      <w:rPr>
+        <w:rFonts w:ascii="Symbol" w:hAnsi="Symbol" w:hint="default"/>
+      </w:rPr>
+    </w:lvl>
+    <w:lvl w:ilvl="4" w:tplc="40090003" w:tentative="1">
+      <w:start w:val="1"/>
+      <w:numFmt w:val="bullet"/>
+      <w:lvlText w:val="o"/>
+      <w:lvlJc w:val="left"/>
+      <w:pPr>
+        <w:ind w:left="3600" w:hanging="360"/>
+      </w:pPr>
+      <w:rPr>
+        <w:rFonts w:ascii="Courier New" w:hAnsi="Courier New" w:cs="Courier New" w:hint="default"/>
+      </w:rPr>
+    </w:lvl>
+    <w:lvl w:ilvl="5" w:tplc="40090005" w:tentative="1">
+      <w:start w:val="1"/>
+      <w:numFmt w:val="bullet"/>
+      <w:lvlText w:val=""/>
+      <w:lvlJc w:val="left"/>
+      <w:pPr>
+        <w:ind w:left="4320" w:hanging="360"/>
+      </w:pPr>
+      <w:rPr>
+        <w:rFonts w:ascii="Wingdings" w:hAnsi="Wingdings" w:hint="default"/>
+      </w:rPr>
+    </w:lvl>
+    <w:lvl w:ilvl="6" w:tplc="40090001" w:tentative="1">
+      <w:start w:val="1"/>
+      <w:numFmt w:val="bullet"/>
+      <w:lvlText w:val=""/>
+      <w:lvlJc w:val="left"/>
+      <w:pPr>
+        <w:ind w:left="5040" w:hanging="360"/>
+      </w:pPr>
+      <w:rPr>
+        <w:rFonts w:ascii="Symbol" w:hAnsi="Symbol" w:hint="default"/>
+      </w:rPr>
+    </w:lvl>
+    <w:lvl w:ilvl="7" w:tplc="40090003" w:tentative="1">
+      <w:start w:val="1"/>
+      <w:numFmt w:val="bullet"/>
+      <w:lvlText w:val="o"/>
+      <w:lvlJc w:val="left"/>
+      <w:pPr>
+        <w:ind w:left="5760" w:hanging="360"/>
+      </w:pPr>
+      <w:rPr>
+        <w:rFonts w:ascii="Courier New" w:hAnsi="Courier New" w:cs="Courier New" w:hint="default"/>
+      </w:rPr>
+    </w:lvl>
+    <w:lvl w:ilvl="8" w:tplc="40090005" w:tentative="1">
+      <w:start w:val="1"/>
+      <w:numFmt w:val="bullet"/>
+      <w:lvlText w:val=""/>
+      <w:lvlJc w:val="left"/>
+      <w:pPr>
+        <w:ind w:left="6480" w:hanging="360"/>
+      </w:pPr>
+      <w:rPr>
+        <w:rFonts w:ascii="Wingdings" w:hAnsi="Wingdings" w:hint="default"/>
+      </w:rPr>
+    </w:lvl>
+  </w:abstractNum>
+  <w:abstractNum w:abstractNumId="6" w15:restartNumberingAfterBreak="0">
     <w:nsid w:val="49947786"/>
     <w:multiLevelType w:val="hybridMultilevel"/>
     <w:tmpl w:val="579C739A"/>
@@ -855,7 +4454,7 @@
       </w:rPr>
     </w:lvl>
   </w:abstractNum>
-  <w:abstractNum w:abstractNumId="6" w15:restartNumberingAfterBreak="0">
+  <w:abstractNum w:abstractNumId="7" w15:restartNumberingAfterBreak="0">
     <w:nsid w:val="4EDE6E57"/>
     <w:multiLevelType w:val="hybridMultilevel"/>
     <w:tmpl w:val="C408FA9C"/>
@@ -968,7 +4567,7 @@
       </w:rPr>
     </w:lvl>
   </w:abstractNum>
-  <w:abstractNum w:abstractNumId="7" w15:restartNumberingAfterBreak="0">
+  <w:abstractNum w:abstractNumId="8" w15:restartNumberingAfterBreak="0">
     <w:nsid w:val="61072583"/>
     <w:multiLevelType w:val="hybridMultilevel"/>
     <w:tmpl w:val="4FE68070"/>
@@ -1080,7 +4679,7 @@
       </w:rPr>
     </w:lvl>
   </w:abstractNum>
-  <w:abstractNum w:abstractNumId="8" w15:restartNumberingAfterBreak="0">
+  <w:abstractNum w:abstractNumId="9" w15:restartNumberingAfterBreak="0">
     <w:nsid w:val="6CBB1D18"/>
     <w:multiLevelType w:val="hybridMultilevel"/>
     <w:tmpl w:val="C2CECCA8"/>
@@ -1193,13 +4792,13 @@
     </w:lvl>
   </w:abstractNum>
   <w:num w:numId="1">
-    <w:abstractNumId w:val="5"/>
+    <w:abstractNumId w:val="6"/>
   </w:num>
   <w:num w:numId="2">
-    <w:abstractNumId w:val="7"/>
+    <w:abstractNumId w:val="8"/>
   </w:num>
   <w:num w:numId="3">
-    <w:abstractNumId w:val="8"/>
+    <w:abstractNumId w:val="9"/>
   </w:num>
   <w:num w:numId="4">
     <w:abstractNumId w:val="4"/>
@@ -1211,13 +4810,16 @@
     <w:abstractNumId w:val="1"/>
   </w:num>
   <w:num w:numId="7">
-    <w:abstractNumId w:val="6"/>
+    <w:abstractNumId w:val="7"/>
   </w:num>
   <w:num w:numId="8">
     <w:abstractNumId w:val="3"/>
   </w:num>
   <w:num w:numId="9">
     <w:abstractNumId w:val="0"/>
+  </w:num>
+  <w:num w:numId="10">
+    <w:abstractNumId w:val="5"/>
   </w:num>
 </w:numbering>
 </file>
@@ -2080,7 +5682,7 @@
 </file>
 
 <file path=customXml/itemProps1.xml><?xml version="1.0" encoding="utf-8"?>
-<ds:datastoreItem xmlns:ds="http://schemas.openxmlformats.org/officeDocument/2006/customXml" ds:itemID="{D9EF9A57-7C39-438E-A234-6C0BC18AB30E}">
+<ds:datastoreItem xmlns:ds="http://schemas.openxmlformats.org/officeDocument/2006/customXml" ds:itemID="{CDA5F72F-0401-49FD-A663-BA34486C5B01}">
   <ds:schemaRefs>
     <ds:schemaRef ds:uri="http://schemas.openxmlformats.org/officeDocument/2006/bibliography"/>
   </ds:schemaRefs>

</xml_diff>